<commit_message>
add comment about toasting the cookie
</commit_message>
<xml_diff>
--- a/Chocolate Chip Cookies v9.docx
+++ b/Chocolate Chip Cookies v9.docx
@@ -2169,16 +2169,36 @@
           <w:sz w:val="22"/>
           <w:szCs w:val="22"/>
         </w:rPr>
-        <w:t xml:space="preserve"> (sea salt is nice, or colored salt, or fleur de sel</w:t>
-      </w:r>
-      <w:r>
-        <w:rPr>
-          <w:rFonts w:asciiTheme="minorHAnsi" w:hAnsiTheme="minorHAnsi"/>
-          <w:sz w:val="22"/>
-          <w:szCs w:val="22"/>
-        </w:rPr>
-        <w:t>, or pyramid salt, etc</w:t>
-      </w:r>
+        <w:t xml:space="preserve"> (sea salt is nice, or colored salt, or fleur de </w:t>
+      </w:r>
+      <w:proofErr w:type="spellStart"/>
+      <w:r>
+        <w:rPr>
+          <w:rFonts w:asciiTheme="minorHAnsi" w:hAnsiTheme="minorHAnsi"/>
+          <w:sz w:val="22"/>
+          <w:szCs w:val="22"/>
+        </w:rPr>
+        <w:t>sel</w:t>
+      </w:r>
+      <w:proofErr w:type="spellEnd"/>
+      <w:r>
+        <w:rPr>
+          <w:rFonts w:asciiTheme="minorHAnsi" w:hAnsiTheme="minorHAnsi"/>
+          <w:sz w:val="22"/>
+          <w:szCs w:val="22"/>
+        </w:rPr>
+        <w:t xml:space="preserve">, or pyramid salt, </w:t>
+      </w:r>
+      <w:proofErr w:type="spellStart"/>
+      <w:r>
+        <w:rPr>
+          <w:rFonts w:asciiTheme="minorHAnsi" w:hAnsiTheme="minorHAnsi"/>
+          <w:sz w:val="22"/>
+          <w:szCs w:val="22"/>
+        </w:rPr>
+        <w:t>etc</w:t>
+      </w:r>
+      <w:proofErr w:type="spellEnd"/>
       <w:r>
         <w:rPr>
           <w:rFonts w:asciiTheme="minorHAnsi" w:hAnsiTheme="minorHAnsi"/>
@@ -2395,7 +2415,32 @@
           <w:sz w:val="22"/>
           <w:szCs w:val="22"/>
         </w:rPr>
-        <w:t>Cookies will appear to be too soft, but will harden significantly as it cools.</w:t>
+        <w:t xml:space="preserve">Cookies will appear to be too soft, but </w:t>
+      </w:r>
+      <w:commentRangeStart w:id="33"/>
+      <w:r>
+        <w:rPr>
+          <w:rFonts w:asciiTheme="minorHAnsi" w:eastAsiaTheme="minorEastAsia" w:hAnsiTheme="minorHAnsi" w:cstheme="minorBidi"/>
+          <w:sz w:val="22"/>
+          <w:szCs w:val="22"/>
+        </w:rPr>
+        <w:t>will harden significantly as it cools</w:t>
+      </w:r>
+      <w:commentRangeEnd w:id="33"/>
+      <w:r>
+        <w:rPr>
+          <w:rStyle w:val="CommentReference"/>
+          <w:rFonts w:asciiTheme="minorHAnsi" w:hAnsiTheme="minorHAnsi"/>
+        </w:rPr>
+        <w:commentReference w:id="33"/>
+      </w:r>
+      <w:r>
+        <w:rPr>
+          <w:rFonts w:asciiTheme="minorHAnsi" w:eastAsiaTheme="minorEastAsia" w:hAnsiTheme="minorHAnsi" w:cstheme="minorBidi"/>
+          <w:sz w:val="22"/>
+          <w:szCs w:val="22"/>
+        </w:rPr>
+        <w:t>.</w:t>
       </w:r>
     </w:p>
     <w:p>
@@ -2962,7 +3007,16 @@
                 <w:sz w:val="22"/>
                 <w:szCs w:val="22"/>
               </w:rPr>
-              <w:t>˙̣</w:t>
+              <w:t>˙</w:t>
+            </w:r>
+            <w:proofErr w:type="gramStart"/>
+            <w:r>
+              <w:rPr>
+                <w:rFonts w:asciiTheme="minorHAnsi" w:eastAsiaTheme="minorEastAsia" w:hAnsiTheme="minorHAnsi" w:cstheme="minorBidi"/>
+                <w:sz w:val="22"/>
+                <w:szCs w:val="22"/>
+              </w:rPr>
+              <w:t>̣</w:t>
             </w:r>
             <w:r>
               <w:rPr>
@@ -2980,6 +3034,7 @@
               </w:rPr>
               <w:t>]</w:t>
             </w:r>
+            <w:proofErr w:type="gramEnd"/>
           </w:p>
         </w:tc>
       </w:tr>
@@ -3086,6 +3141,7 @@
               </w:rPr>
               <w:t xml:space="preserve"> [.</w:t>
             </w:r>
+            <w:proofErr w:type="gramStart"/>
             <w:r>
               <w:rPr>
                 <w:rFonts w:asciiTheme="minorHAnsi" w:eastAsiaTheme="minorEastAsia" w:hAnsiTheme="minorHAnsi" w:cstheme="minorBidi"/>
@@ -3110,6 +3166,7 @@
               </w:rPr>
               <w:t>˙</w:t>
             </w:r>
+            <w:proofErr w:type="gramEnd"/>
             <w:r>
               <w:rPr>
                 <w:rFonts w:asciiTheme="minorHAnsi" w:eastAsiaTheme="minorEastAsia" w:hAnsiTheme="minorHAnsi" w:cstheme="minorBidi"/>
@@ -3157,7 +3214,7 @@
           <w:szCs w:val="22"/>
         </w:rPr>
       </w:pPr>
-      <w:commentRangeStart w:id="33"/>
+      <w:commentRangeStart w:id="34"/>
       <w:r>
         <w:rPr>
           <w:rFonts w:asciiTheme="minorHAnsi" w:eastAsiaTheme="minorEastAsia" w:hAnsiTheme="minorHAnsi" w:cstheme="minorBidi"/>
@@ -3182,13 +3239,13 @@
         </w:rPr>
         <w:t>10 minutes</w:t>
       </w:r>
-      <w:commentRangeEnd w:id="33"/>
+      <w:commentRangeEnd w:id="34"/>
       <w:r>
         <w:rPr>
           <w:rStyle w:val="CommentReference"/>
           <w:rFonts w:asciiTheme="minorHAnsi" w:hAnsiTheme="minorHAnsi"/>
         </w:rPr>
-        <w:commentReference w:id="33"/>
+        <w:commentReference w:id="34"/>
       </w:r>
       <w:r>
         <w:rPr>
@@ -3222,7 +3279,7 @@
         </w:rPr>
         <w:t xml:space="preserve">Cookie will be </w:t>
       </w:r>
-      <w:commentRangeStart w:id="34"/>
+      <w:commentRangeStart w:id="35"/>
       <w:r>
         <w:rPr>
           <w:rFonts w:asciiTheme="minorHAnsi" w:hAnsiTheme="minorHAnsi"/>
@@ -3231,12 +3288,12 @@
         </w:rPr>
         <w:t>soft and fragile for the first few minutes out of the oven</w:t>
       </w:r>
-      <w:commentRangeEnd w:id="34"/>
+      <w:commentRangeEnd w:id="35"/>
       <w:r>
         <w:rPr>
           <w:rStyle w:val="CommentReference"/>
         </w:rPr>
-        <w:commentReference w:id="34"/>
+        <w:commentReference w:id="35"/>
       </w:r>
       <w:r>
         <w:rPr>
@@ -3314,7 +3371,7 @@
         </w:rPr>
         <w:t xml:space="preserve">Store </w:t>
       </w:r>
-      <w:commentRangeStart w:id="35"/>
+      <w:commentRangeStart w:id="36"/>
       <w:r>
         <w:rPr>
           <w:rFonts w:asciiTheme="minorHAnsi" w:hAnsiTheme="minorHAnsi"/>
@@ -3323,13 +3380,13 @@
         </w:rPr>
         <w:t>in the fridge</w:t>
       </w:r>
-      <w:commentRangeEnd w:id="35"/>
+      <w:commentRangeEnd w:id="36"/>
       <w:r>
         <w:rPr>
           <w:rStyle w:val="CommentReference"/>
           <w:rFonts w:asciiTheme="minorHAnsi" w:hAnsiTheme="minorHAnsi"/>
         </w:rPr>
-        <w:commentReference w:id="35"/>
+        <w:commentReference w:id="36"/>
       </w:r>
       <w:r>
         <w:rPr>
@@ -3339,7 +3396,7 @@
         </w:rPr>
         <w:t xml:space="preserve">, </w:t>
       </w:r>
-      <w:commentRangeStart w:id="36"/>
+      <w:commentRangeStart w:id="37"/>
       <w:r>
         <w:rPr>
           <w:rFonts w:asciiTheme="minorHAnsi" w:hAnsiTheme="minorHAnsi"/>
@@ -3348,13 +3405,13 @@
         </w:rPr>
         <w:t>separated with baking paper</w:t>
       </w:r>
-      <w:commentRangeEnd w:id="36"/>
+      <w:commentRangeEnd w:id="37"/>
       <w:r>
         <w:rPr>
           <w:rStyle w:val="CommentReference"/>
           <w:rFonts w:asciiTheme="minorHAnsi" w:hAnsiTheme="minorHAnsi"/>
         </w:rPr>
-        <w:commentReference w:id="36"/>
+        <w:commentReference w:id="37"/>
       </w:r>
       <w:r>
         <w:rPr>
@@ -3546,8 +3603,13 @@
         <w:t>Cake flour makes it soft</w:t>
       </w:r>
       <w:r>
-        <w:t xml:space="preserve"> (like cake),</w:t>
-      </w:r>
+        <w:t xml:space="preserve"> (like cake</w:t>
+      </w:r>
+      <w:proofErr w:type="gramStart"/>
+      <w:r>
+        <w:t>),</w:t>
+      </w:r>
+      <w:proofErr w:type="gramEnd"/>
       <w:r>
         <w:t xml:space="preserve"> bread flour makes it chewy</w:t>
       </w:r>
@@ -3845,7 +3907,15 @@
         <w:pStyle w:val="CommentText"/>
       </w:pPr>
       <w:r>
-        <w:t>Option: brown small amount of butter and melt the rest. But then it’s a cookie, the whole surface will be browned; also there’s enough sugar for browning.</w:t>
+        <w:t xml:space="preserve">Option: brown small amount of butter and melt the rest. But then it’s a cookie, the whole surface will be browned; </w:t>
+      </w:r>
+      <w:proofErr w:type="gramStart"/>
+      <w:r>
+        <w:t>also</w:t>
+      </w:r>
+      <w:proofErr w:type="gramEnd"/>
+      <w:r>
+        <w:t xml:space="preserve"> there’s enough sugar for browning.</w:t>
       </w:r>
     </w:p>
     <w:p>
@@ -3921,10 +3991,34 @@
         <w:t>And i</w:t>
       </w:r>
       <w:r>
-        <w:t>n theory, removing an egg white makes it a bit more chewy.</w:t>
-      </w:r>
-      <w:r>
-        <w:t xml:space="preserve"> More yolk makes it more fudgey and brownie-like. More white gives more structure and makes taller cookies.</w:t>
+        <w:t xml:space="preserve">n theory, removing an egg white makes it a bit </w:t>
+      </w:r>
+      <w:proofErr w:type="gramStart"/>
+      <w:r>
+        <w:t>more chewy</w:t>
+      </w:r>
+      <w:proofErr w:type="gramEnd"/>
+      <w:r>
+        <w:t>.</w:t>
+      </w:r>
+      <w:r>
+        <w:t xml:space="preserve"> More yolk makes it more </w:t>
+      </w:r>
+      <w:proofErr w:type="spellStart"/>
+      <w:r>
+        <w:t>fudgey</w:t>
+      </w:r>
+      <w:proofErr w:type="spellEnd"/>
+      <w:r>
+        <w:t xml:space="preserve"> and brownie-like. </w:t>
+      </w:r>
+      <w:proofErr w:type="gramStart"/>
+      <w:r>
+        <w:t>More white</w:t>
+      </w:r>
+      <w:proofErr w:type="gramEnd"/>
+      <w:r>
+        <w:t xml:space="preserve"> gives more structure and makes taller cookies.</w:t>
       </w:r>
       <w:r>
         <w:t xml:space="preserve"> Amount of egg can safely be increased</w:t>
@@ -4474,7 +4568,7 @@
       </w:r>
     </w:p>
   </w:comment>
-  <w:comment w:id="33" w:author="Avery Khoo" w:date="2020-11-14T21:29:00Z" w:initials="AK">
+  <w:comment w:id="33" w:author="Avery Khoo" w:date="2021-03-14T16:49:00Z" w:initials="AK">
     <w:p>
       <w:pPr>
         <w:pStyle w:val="CommentText"/>
@@ -4486,11 +4580,37 @@
         <w:annotationRef/>
       </w:r>
       <w:r>
+        <w:t>The process of starch retrogradation is the biggest reason which is why the texture of the cookie is going to change over the next 24h after baking. To revert the cookie to a more crumbly/soft texture, toast it until it reaches 60</w:t>
+      </w:r>
+      <w:r>
+        <w:rPr>
+          <w:sz w:val="22"/>
+          <w:szCs w:val="22"/>
+        </w:rPr>
+        <w:t>°</w:t>
+      </w:r>
+      <w:r>
+        <w:t>C to re-gelatinize the starch molecules.</w:t>
+      </w:r>
+    </w:p>
+  </w:comment>
+  <w:comment w:id="34" w:author="Avery Khoo" w:date="2020-11-14T21:29:00Z" w:initials="AK">
+    <w:p>
+      <w:pPr>
+        <w:pStyle w:val="CommentText"/>
+      </w:pPr>
+      <w:r>
+        <w:rPr>
+          <w:rStyle w:val="CommentReference"/>
+        </w:rPr>
+        <w:annotationRef/>
+      </w:r>
+      <w:r>
         <w:t>Transfer it with the baking paper, otherwise the rack can leave significant indentations on the cookie</w:t>
       </w:r>
     </w:p>
   </w:comment>
-  <w:comment w:id="34" w:author="Avery Khoo" w:date="2015-08-24T18:22:00Z" w:initials="AK">
+  <w:comment w:id="35" w:author="Avery Khoo" w:date="2015-08-24T18:22:00Z" w:initials="AK">
     <w:p>
       <w:pPr>
         <w:pStyle w:val="CommentText"/>
@@ -4552,7 +4672,7 @@
       </w:r>
     </w:p>
   </w:comment>
-  <w:comment w:id="35" w:author="Avery Khoo" w:date="2020-12-07T15:42:00Z" w:initials="AK">
+  <w:comment w:id="36" w:author="Avery Khoo" w:date="2020-12-07T15:42:00Z" w:initials="AK">
     <w:p>
       <w:pPr>
         <w:pStyle w:val="CommentText"/>
@@ -4568,7 +4688,7 @@
       </w:r>
     </w:p>
   </w:comment>
-  <w:comment w:id="36" w:author="Avery Khoo" w:date="2020-12-07T15:41:00Z" w:initials="AK">
+  <w:comment w:id="37" w:author="Avery Khoo" w:date="2020-12-07T15:41:00Z" w:initials="AK">
     <w:p>
       <w:pPr>
         <w:pStyle w:val="CommentText"/>
@@ -4622,6 +4742,7 @@
   <w15:commentEx w15:paraId="2B321D53" w15:done="0"/>
   <w15:commentEx w15:paraId="231DCD56" w15:done="0"/>
   <w15:commentEx w15:paraId="220C299F" w15:done="0"/>
+  <w15:commentEx w15:paraId="28328C3D" w15:done="0"/>
   <w15:commentEx w15:paraId="7273DAA6" w15:done="0"/>
   <w15:commentEx w15:paraId="0EC8BB62" w15:done="0"/>
   <w15:commentEx w15:paraId="41256B64" w15:done="0"/>
@@ -4640,6 +4761,7 @@
   <w16cex:commentExtensible w16cex:durableId="227E7247" w16cex:dateUtc="2020-05-31T10:13:00Z"/>
   <w16cex:commentExtensible w16cex:durableId="2378BF7D" w16cex:dateUtc="2020-12-07T06:49:00Z"/>
   <w16cex:commentExtensible w16cex:durableId="227E7062" w16cex:dateUtc="2020-05-31T10:05:00Z"/>
+  <w16cex:commentExtensible w16cex:durableId="23F8BD10" w16cex:dateUtc="2021-03-14T08:49:00Z"/>
   <w16cex:commentExtensible w16cex:durableId="235ACAC8" w16cex:dateUtc="2020-11-14T13:29:00Z"/>
   <w16cex:commentExtensible w16cex:durableId="2378CBDB" w16cex:dateUtc="2020-12-07T07:42:00Z"/>
   <w16cex:commentExtensible w16cex:durableId="2378CB96" w16cex:dateUtc="2020-12-07T07:41:00Z"/>
@@ -4681,6 +4803,7 @@
   <w16cid:commentId w16cid:paraId="2B321D53" w16cid:durableId="227E7062"/>
   <w16cid:commentId w16cid:paraId="231DCD56" w16cid:durableId="6333D554"/>
   <w16cid:commentId w16cid:paraId="220C299F" w16cid:durableId="57492861"/>
+  <w16cid:commentId w16cid:paraId="28328C3D" w16cid:durableId="23F8BD10"/>
   <w16cid:commentId w16cid:paraId="7273DAA6" w16cid:durableId="235ACAC8"/>
   <w16cid:commentId w16cid:paraId="0EC8BB62" w16cid:durableId="73CF75C2"/>
   <w16cid:commentId w16cid:paraId="41256B64" w16cid:durableId="2378CBDB"/>

</xml_diff>

<commit_message>
add chocolate chip cookie recipe as markdown (no comments)
</commit_message>
<xml_diff>
--- a/Chocolate Chip Cookies v9.docx
+++ b/Chocolate Chip Cookies v9.docx
@@ -1,6 +1,6 @@
 
 <file path=word/document.xml><?xml version="1.0" encoding="utf-8"?>
-<w:document xmlns:wpc="http://schemas.microsoft.com/office/word/2010/wordprocessingCanvas" xmlns:cx="http://schemas.microsoft.com/office/drawing/2014/chartex" xmlns:cx1="http://schemas.microsoft.com/office/drawing/2015/9/8/chartex" xmlns:cx2="http://schemas.microsoft.com/office/drawing/2015/10/21/chartex" xmlns:cx3="http://schemas.microsoft.com/office/drawing/2016/5/9/chartex" xmlns:cx4="http://schemas.microsoft.com/office/drawing/2016/5/10/chartex" xmlns:cx5="http://schemas.microsoft.com/office/drawing/2016/5/11/chartex" xmlns:cx6="http://schemas.microsoft.com/office/drawing/2016/5/12/chartex" xmlns:cx7="http://schemas.microsoft.com/office/drawing/2016/5/13/chartex" xmlns:cx8="http://schemas.microsoft.com/office/drawing/2016/5/14/chartex" xmlns:mc="http://schemas.openxmlformats.org/markup-compatibility/2006" xmlns:aink="http://schemas.microsoft.com/office/drawing/2016/ink" xmlns:am3d="http://schemas.microsoft.com/office/drawing/2017/model3d" xmlns:o="urn:schemas-microsoft-com:office:office" xmlns:r="http://schemas.openxmlformats.org/officeDocument/2006/relationships" xmlns:m="http://schemas.openxmlformats.org/officeDocument/2006/math" xmlns:v="urn:schemas-microsoft-com:vml" xmlns:wp14="http://schemas.microsoft.com/office/word/2010/wordprocessingDrawing" xmlns:wp="http://schemas.openxmlformats.org/drawingml/2006/wordprocessingDrawing" xmlns:w10="urn:schemas-microsoft-com:office:word" xmlns:w="http://schemas.openxmlformats.org/wordprocessingml/2006/main" xmlns:w14="http://schemas.microsoft.com/office/word/2010/wordml" xmlns:w15="http://schemas.microsoft.com/office/word/2012/wordml" xmlns:w16cex="http://schemas.microsoft.com/office/word/2018/wordml/cex" xmlns:w16cid="http://schemas.microsoft.com/office/word/2016/wordml/cid" xmlns:w16="http://schemas.microsoft.com/office/word/2018/wordml" xmlns:w16se="http://schemas.microsoft.com/office/word/2015/wordml/symex" xmlns:wpg="http://schemas.microsoft.com/office/word/2010/wordprocessingGroup" xmlns:wpi="http://schemas.microsoft.com/office/word/2010/wordprocessingInk" xmlns:wne="http://schemas.microsoft.com/office/word/2006/wordml" xmlns:wps="http://schemas.microsoft.com/office/word/2010/wordprocessingShape" mc:Ignorable="w14 w15 w16se w16cid w16 w16cex wp14">
+<w:document xmlns:wpc="http://schemas.microsoft.com/office/word/2010/wordprocessingCanvas" xmlns:cx="http://schemas.microsoft.com/office/drawing/2014/chartex" xmlns:cx1="http://schemas.microsoft.com/office/drawing/2015/9/8/chartex" xmlns:cx2="http://schemas.microsoft.com/office/drawing/2015/10/21/chartex" xmlns:cx3="http://schemas.microsoft.com/office/drawing/2016/5/9/chartex" xmlns:cx4="http://schemas.microsoft.com/office/drawing/2016/5/10/chartex" xmlns:cx5="http://schemas.microsoft.com/office/drawing/2016/5/11/chartex" xmlns:cx6="http://schemas.microsoft.com/office/drawing/2016/5/12/chartex" xmlns:cx7="http://schemas.microsoft.com/office/drawing/2016/5/13/chartex" xmlns:cx8="http://schemas.microsoft.com/office/drawing/2016/5/14/chartex" xmlns:mc="http://schemas.openxmlformats.org/markup-compatibility/2006" xmlns:aink="http://schemas.microsoft.com/office/drawing/2016/ink" xmlns:am3d="http://schemas.microsoft.com/office/drawing/2017/model3d" xmlns:o="urn:schemas-microsoft-com:office:office" xmlns:r="http://schemas.openxmlformats.org/officeDocument/2006/relationships" xmlns:m="http://schemas.openxmlformats.org/officeDocument/2006/math" xmlns:v="urn:schemas-microsoft-com:vml" xmlns:wp14="http://schemas.microsoft.com/office/word/2010/wordprocessingDrawing" xmlns:wp="http://schemas.openxmlformats.org/drawingml/2006/wordprocessingDrawing" xmlns:w10="urn:schemas-microsoft-com:office:word" xmlns:w="http://schemas.openxmlformats.org/wordprocessingml/2006/main" xmlns:w14="http://schemas.microsoft.com/office/word/2010/wordml" xmlns:w15="http://schemas.microsoft.com/office/word/2012/wordml" xmlns:w16cex="http://schemas.microsoft.com/office/word/2018/wordml/cex" xmlns:w16cid="http://schemas.microsoft.com/office/word/2016/wordml/cid" xmlns:w16="http://schemas.microsoft.com/office/word/2018/wordml" xmlns:w16sdtdh="http://schemas.microsoft.com/office/word/2020/wordml/sdtdatahash" xmlns:w16se="http://schemas.microsoft.com/office/word/2015/wordml/symex" xmlns:wpg="http://schemas.microsoft.com/office/word/2010/wordprocessingGroup" xmlns:wpi="http://schemas.microsoft.com/office/word/2010/wordprocessingInk" xmlns:wne="http://schemas.microsoft.com/office/word/2006/wordml" xmlns:wps="http://schemas.microsoft.com/office/word/2010/wordprocessingShape" mc:Ignorable="w14 w15 w16se w16cid w16 w16cex w16sdtdh wp14">
   <w:body>
     <w:p>
       <w:pPr>
@@ -9,12 +9,21 @@
           <w:b/>
         </w:rPr>
       </w:pPr>
+      <w:commentRangeStart w:id="0"/>
       <w:r>
         <w:rPr>
           <w:rFonts w:asciiTheme="minorHAnsi" w:hAnsiTheme="minorHAnsi"/>
           <w:b/>
         </w:rPr>
         <w:t xml:space="preserve">Chocolate Chip Cookies </w:t>
+      </w:r>
+      <w:commentRangeEnd w:id="0"/>
+      <w:r>
+        <w:rPr>
+          <w:rStyle w:val="CommentReference"/>
+          <w:rFonts w:asciiTheme="minorHAnsi" w:hAnsiTheme="minorHAnsi"/>
+        </w:rPr>
+        <w:commentReference w:id="0"/>
       </w:r>
     </w:p>
     <w:p>
@@ -44,7 +53,7 @@
         </w:rPr>
         <w:t xml:space="preserve">dapted from </w:t>
       </w:r>
-      <w:hyperlink r:id="rId6" w:history="1">
+      <w:hyperlink r:id="rId10" w:history="1">
         <w:r>
           <w:rPr>
             <w:rStyle w:val="Hyperlink"/>
@@ -65,7 +74,7 @@
         </w:rPr>
         <w:t xml:space="preserve"> (original </w:t>
       </w:r>
-      <w:hyperlink r:id="rId7" w:history="1">
+      <w:hyperlink r:id="rId11" w:history="1">
         <w:r>
           <w:rPr>
             <w:rStyle w:val="Hyperlink"/>
@@ -241,7 +250,7 @@
           <w:szCs w:val="22"/>
         </w:rPr>
       </w:pPr>
-      <w:commentRangeStart w:id="0"/>
+      <w:commentRangeStart w:id="1"/>
       <w:r>
         <w:rPr>
           <w:rFonts w:asciiTheme="minorHAnsi" w:hAnsiTheme="minorHAnsi"/>
@@ -250,15 +259,15 @@
         </w:rPr>
         <w:t>400g</w:t>
       </w:r>
-      <w:commentRangeEnd w:id="0"/>
-      <w:r>
-        <w:rPr>
-          <w:rStyle w:val="CommentReference"/>
-          <w:rFonts w:asciiTheme="minorHAnsi" w:hAnsiTheme="minorHAnsi"/>
-        </w:rPr>
-        <w:commentReference w:id="0"/>
-      </w:r>
-      <w:commentRangeStart w:id="1"/>
+      <w:commentRangeEnd w:id="1"/>
+      <w:r>
+        <w:rPr>
+          <w:rStyle w:val="CommentReference"/>
+          <w:rFonts w:asciiTheme="minorHAnsi" w:hAnsiTheme="minorHAnsi"/>
+        </w:rPr>
+        <w:commentReference w:id="1"/>
+      </w:r>
+      <w:commentRangeStart w:id="2"/>
       <w:r>
         <w:rPr>
           <w:rFonts w:asciiTheme="minorHAnsi" w:hAnsiTheme="minorHAnsi"/>
@@ -368,12 +377,12 @@
         </w:rPr>
         <w:t xml:space="preserve"> flour</w:t>
       </w:r>
-      <w:commentRangeEnd w:id="1"/>
-      <w:r>
-        <w:rPr>
-          <w:rStyle w:val="CommentReference"/>
-        </w:rPr>
-        <w:commentReference w:id="1"/>
+      <w:commentRangeEnd w:id="2"/>
+      <w:r>
+        <w:rPr>
+          <w:rStyle w:val="CommentReference"/>
+        </w:rPr>
+        <w:commentReference w:id="2"/>
       </w:r>
     </w:p>
     <w:p>
@@ -388,7 +397,7 @@
           <w:szCs w:val="22"/>
         </w:rPr>
       </w:pPr>
-      <w:commentRangeStart w:id="2"/>
+      <w:commentRangeStart w:id="3"/>
       <w:r>
         <w:rPr>
           <w:rFonts w:asciiTheme="minorHAnsi" w:hAnsiTheme="minorHAnsi"/>
@@ -413,7 +422,7 @@
         </w:rPr>
         <w:t xml:space="preserve"> teaspoons </w:t>
       </w:r>
-      <w:commentRangeStart w:id="3"/>
+      <w:commentRangeStart w:id="4"/>
       <w:r>
         <w:rPr>
           <w:rFonts w:asciiTheme="minorHAnsi" w:hAnsiTheme="minorHAnsi"/>
@@ -422,13 +431,13 @@
         </w:rPr>
         <w:t>baking powder</w:t>
       </w:r>
-      <w:commentRangeEnd w:id="3"/>
-      <w:r>
-        <w:rPr>
-          <w:rStyle w:val="CommentReference"/>
-          <w:rFonts w:asciiTheme="minorHAnsi" w:hAnsiTheme="minorHAnsi"/>
-        </w:rPr>
-        <w:commentReference w:id="3"/>
+      <w:commentRangeEnd w:id="4"/>
+      <w:r>
+        <w:rPr>
+          <w:rStyle w:val="CommentReference"/>
+          <w:rFonts w:asciiTheme="minorHAnsi" w:hAnsiTheme="minorHAnsi"/>
+        </w:rPr>
+        <w:commentReference w:id="4"/>
       </w:r>
     </w:p>
     <w:p>
@@ -459,12 +468,12 @@
         </w:rPr>
         <w:t>]</w:t>
       </w:r>
-      <w:commentRangeEnd w:id="2"/>
-      <w:r>
-        <w:rPr>
-          <w:rStyle w:val="CommentReference"/>
-        </w:rPr>
-        <w:commentReference w:id="2"/>
+      <w:commentRangeEnd w:id="3"/>
+      <w:r>
+        <w:rPr>
+          <w:rStyle w:val="CommentReference"/>
+        </w:rPr>
+        <w:commentReference w:id="3"/>
       </w:r>
     </w:p>
     <w:p>
@@ -479,7 +488,7 @@
           <w:szCs w:val="22"/>
         </w:rPr>
       </w:pPr>
-      <w:commentRangeStart w:id="4"/>
+      <w:commentRangeStart w:id="5"/>
       <w:r>
         <w:rPr>
           <w:rFonts w:asciiTheme="minorHAnsi" w:hAnsiTheme="minorHAnsi"/>
@@ -496,13 +505,13 @@
         </w:rPr>
         <w:t xml:space="preserve"> teaspoons</w:t>
       </w:r>
-      <w:commentRangeEnd w:id="4"/>
-      <w:r>
-        <w:rPr>
-          <w:rStyle w:val="CommentReference"/>
-          <w:rFonts w:asciiTheme="minorHAnsi" w:hAnsiTheme="minorHAnsi"/>
-        </w:rPr>
-        <w:commentReference w:id="4"/>
+      <w:commentRangeEnd w:id="5"/>
+      <w:r>
+        <w:rPr>
+          <w:rStyle w:val="CommentReference"/>
+          <w:rFonts w:asciiTheme="minorHAnsi" w:hAnsiTheme="minorHAnsi"/>
+        </w:rPr>
+        <w:commentReference w:id="5"/>
       </w:r>
       <w:r>
         <w:rPr>
@@ -512,7 +521,7 @@
         </w:rPr>
         <w:t xml:space="preserve"> </w:t>
       </w:r>
-      <w:commentRangeStart w:id="5"/>
+      <w:commentRangeStart w:id="6"/>
       <w:r>
         <w:rPr>
           <w:rFonts w:asciiTheme="minorHAnsi" w:hAnsiTheme="minorHAnsi"/>
@@ -529,13 +538,13 @@
         </w:rPr>
         <w:t>salt</w:t>
       </w:r>
-      <w:commentRangeEnd w:id="5"/>
-      <w:r>
-        <w:rPr>
-          <w:rStyle w:val="CommentReference"/>
-          <w:rFonts w:asciiTheme="minorHAnsi" w:hAnsiTheme="minorHAnsi"/>
-        </w:rPr>
-        <w:commentReference w:id="5"/>
+      <w:commentRangeEnd w:id="6"/>
+      <w:r>
+        <w:rPr>
+          <w:rStyle w:val="CommentReference"/>
+          <w:rFonts w:asciiTheme="minorHAnsi" w:hAnsiTheme="minorHAnsi"/>
+        </w:rPr>
+        <w:commentReference w:id="6"/>
       </w:r>
       <w:r>
         <w:rPr>
@@ -560,7 +569,7 @@
           <w:szCs w:val="22"/>
         </w:rPr>
       </w:pPr>
-      <w:commentRangeStart w:id="6"/>
+      <w:commentRangeStart w:id="7"/>
       <w:r>
         <w:rPr>
           <w:rFonts w:asciiTheme="minorHAnsi" w:hAnsiTheme="minorHAnsi"/>
@@ -569,12 +578,12 @@
         </w:rPr>
         <w:t xml:space="preserve">Sift </w:t>
       </w:r>
-      <w:commentRangeEnd w:id="6"/>
-      <w:r>
-        <w:rPr>
-          <w:rStyle w:val="CommentReference"/>
-        </w:rPr>
-        <w:commentReference w:id="6"/>
+      <w:commentRangeEnd w:id="7"/>
+      <w:r>
+        <w:rPr>
+          <w:rStyle w:val="CommentReference"/>
+        </w:rPr>
+        <w:commentReference w:id="7"/>
       </w:r>
       <w:r>
         <w:rPr>
@@ -629,7 +638,7 @@
           <w:szCs w:val="22"/>
         </w:rPr>
       </w:pPr>
-      <w:commentRangeStart w:id="7"/>
+      <w:commentRangeStart w:id="8"/>
       <w:r>
         <w:rPr>
           <w:rFonts w:asciiTheme="minorHAnsi" w:hAnsiTheme="minorHAnsi"/>
@@ -638,12 +647,12 @@
         </w:rPr>
         <w:t>500g</w:t>
       </w:r>
-      <w:commentRangeEnd w:id="7"/>
-      <w:r>
-        <w:rPr>
-          <w:rStyle w:val="CommentReference"/>
-        </w:rPr>
-        <w:commentReference w:id="7"/>
+      <w:commentRangeEnd w:id="8"/>
+      <w:r>
+        <w:rPr>
+          <w:rStyle w:val="CommentReference"/>
+        </w:rPr>
+        <w:commentReference w:id="8"/>
       </w:r>
       <w:r>
         <w:rPr>
@@ -682,7 +691,7 @@
           <w:szCs w:val="22"/>
         </w:rPr>
       </w:pPr>
-      <w:commentRangeStart w:id="8"/>
+      <w:commentRangeStart w:id="9"/>
       <w:r>
         <w:rPr>
           <w:rFonts w:asciiTheme="minorHAnsi" w:hAnsiTheme="minorHAnsi"/>
@@ -691,13 +700,13 @@
         </w:rPr>
         <w:t>400g</w:t>
       </w:r>
-      <w:commentRangeEnd w:id="8"/>
-      <w:r>
-        <w:rPr>
-          <w:rStyle w:val="CommentReference"/>
-          <w:rFonts w:asciiTheme="minorHAnsi" w:hAnsiTheme="minorHAnsi"/>
-        </w:rPr>
-        <w:commentReference w:id="8"/>
+      <w:commentRangeEnd w:id="9"/>
+      <w:r>
+        <w:rPr>
+          <w:rStyle w:val="CommentReference"/>
+          <w:rFonts w:asciiTheme="minorHAnsi" w:hAnsiTheme="minorHAnsi"/>
+        </w:rPr>
+        <w:commentReference w:id="9"/>
       </w:r>
       <w:r>
         <w:rPr>
@@ -723,7 +732,7 @@
         </w:rPr>
         <w:t xml:space="preserve"> </w:t>
       </w:r>
-      <w:commentRangeStart w:id="9"/>
+      <w:commentRangeStart w:id="10"/>
       <w:r>
         <w:rPr>
           <w:rFonts w:asciiTheme="minorHAnsi" w:hAnsiTheme="minorHAnsi"/>
@@ -732,12 +741,12 @@
         </w:rPr>
         <w:t>sugar</w:t>
       </w:r>
-      <w:commentRangeEnd w:id="9"/>
-      <w:r>
-        <w:rPr>
-          <w:rStyle w:val="CommentReference"/>
-        </w:rPr>
-        <w:commentReference w:id="9"/>
+      <w:commentRangeEnd w:id="10"/>
+      <w:r>
+        <w:rPr>
+          <w:rStyle w:val="CommentReference"/>
+        </w:rPr>
+        <w:commentReference w:id="10"/>
       </w:r>
     </w:p>
     <w:p>
@@ -768,7 +777,7 @@
         </w:rPr>
         <w:t xml:space="preserve"> </w:t>
       </w:r>
-      <w:commentRangeStart w:id="10"/>
+      <w:commentRangeStart w:id="11"/>
       <w:r>
         <w:rPr>
           <w:rFonts w:asciiTheme="minorHAnsi" w:hAnsiTheme="minorHAnsi"/>
@@ -777,15 +786,15 @@
         </w:rPr>
         <w:t xml:space="preserve">light-brown </w:t>
       </w:r>
-      <w:commentRangeEnd w:id="10"/>
-      <w:r>
-        <w:rPr>
-          <w:rStyle w:val="CommentReference"/>
-          <w:rFonts w:asciiTheme="minorHAnsi" w:hAnsiTheme="minorHAnsi"/>
-          <w:sz w:val="22"/>
-          <w:szCs w:val="22"/>
-        </w:rPr>
-        <w:commentReference w:id="10"/>
+      <w:commentRangeEnd w:id="11"/>
+      <w:r>
+        <w:rPr>
+          <w:rStyle w:val="CommentReference"/>
+          <w:rFonts w:asciiTheme="minorHAnsi" w:hAnsiTheme="minorHAnsi"/>
+          <w:sz w:val="22"/>
+          <w:szCs w:val="22"/>
+        </w:rPr>
+        <w:commentReference w:id="11"/>
       </w:r>
       <w:r>
         <w:rPr>
@@ -818,7 +827,7 @@
         </w:rPr>
         <w:t xml:space="preserve">Using a mixer fitted with paddle attachment, cream </w:t>
       </w:r>
-      <w:commentRangeStart w:id="11"/>
+      <w:commentRangeStart w:id="12"/>
       <w:r>
         <w:rPr>
           <w:rFonts w:asciiTheme="minorHAnsi" w:hAnsiTheme="minorHAnsi"/>
@@ -827,15 +836,15 @@
         </w:rPr>
         <w:t xml:space="preserve">butter </w:t>
       </w:r>
-      <w:commentRangeEnd w:id="11"/>
-      <w:r>
-        <w:rPr>
-          <w:rStyle w:val="CommentReference"/>
-          <w:rFonts w:asciiTheme="minorHAnsi" w:hAnsiTheme="minorHAnsi"/>
-          <w:sz w:val="22"/>
-          <w:szCs w:val="22"/>
-        </w:rPr>
-        <w:commentReference w:id="11"/>
+      <w:commentRangeEnd w:id="12"/>
+      <w:r>
+        <w:rPr>
+          <w:rStyle w:val="CommentReference"/>
+          <w:rFonts w:asciiTheme="minorHAnsi" w:hAnsiTheme="minorHAnsi"/>
+          <w:sz w:val="22"/>
+          <w:szCs w:val="22"/>
+        </w:rPr>
+        <w:commentReference w:id="12"/>
       </w:r>
       <w:r>
         <w:rPr>
@@ -845,7 +854,7 @@
         </w:rPr>
         <w:t xml:space="preserve">and </w:t>
       </w:r>
-      <w:commentRangeStart w:id="12"/>
+      <w:commentRangeStart w:id="13"/>
       <w:r>
         <w:rPr>
           <w:rFonts w:asciiTheme="minorHAnsi" w:hAnsiTheme="minorHAnsi"/>
@@ -854,12 +863,12 @@
         </w:rPr>
         <w:t xml:space="preserve">sugars </w:t>
       </w:r>
-      <w:commentRangeEnd w:id="12"/>
-      <w:r>
-        <w:rPr>
-          <w:rStyle w:val="CommentReference"/>
-        </w:rPr>
-        <w:commentReference w:id="12"/>
+      <w:commentRangeEnd w:id="13"/>
+      <w:r>
+        <w:rPr>
+          <w:rStyle w:val="CommentReference"/>
+        </w:rPr>
+        <w:commentReference w:id="13"/>
       </w:r>
       <w:r>
         <w:rPr>
@@ -917,7 +926,7 @@
         </w:rPr>
         <w:t>. (</w:t>
       </w:r>
-      <w:commentRangeStart w:id="13"/>
+      <w:commentRangeStart w:id="14"/>
       <w:r>
         <w:rPr>
           <w:rFonts w:asciiTheme="minorHAnsi" w:hAnsiTheme="minorHAnsi"/>
@@ -926,13 +935,13 @@
         </w:rPr>
         <w:t>Food processor</w:t>
       </w:r>
-      <w:commentRangeEnd w:id="13"/>
-      <w:r>
-        <w:rPr>
-          <w:rStyle w:val="CommentReference"/>
-          <w:rFonts w:asciiTheme="minorHAnsi" w:hAnsiTheme="minorHAnsi"/>
-        </w:rPr>
-        <w:commentReference w:id="13"/>
+      <w:commentRangeEnd w:id="14"/>
+      <w:r>
+        <w:rPr>
+          <w:rStyle w:val="CommentReference"/>
+          <w:rFonts w:asciiTheme="minorHAnsi" w:hAnsiTheme="minorHAnsi"/>
+        </w:rPr>
+        <w:commentReference w:id="14"/>
       </w:r>
       <w:r>
         <w:rPr>
@@ -1019,7 +1028,7 @@
         </w:rPr>
         <w:t xml:space="preserve"> (</w:t>
       </w:r>
-      <w:commentRangeStart w:id="14"/>
+      <w:commentRangeStart w:id="15"/>
       <w:r>
         <w:rPr>
           <w:rFonts w:asciiTheme="minorHAnsi" w:hAnsiTheme="minorHAnsi"/>
@@ -1028,15 +1037,15 @@
         </w:rPr>
         <w:t>60g each</w:t>
       </w:r>
-      <w:commentRangeEnd w:id="14"/>
-      <w:r>
-        <w:rPr>
-          <w:rStyle w:val="CommentReference"/>
-          <w:rFonts w:asciiTheme="minorHAnsi" w:hAnsiTheme="minorHAnsi"/>
-          <w:sz w:val="22"/>
-          <w:szCs w:val="22"/>
-        </w:rPr>
-        <w:commentReference w:id="14"/>
+      <w:commentRangeEnd w:id="15"/>
+      <w:r>
+        <w:rPr>
+          <w:rStyle w:val="CommentReference"/>
+          <w:rFonts w:asciiTheme="minorHAnsi" w:hAnsiTheme="minorHAnsi"/>
+          <w:sz w:val="22"/>
+          <w:szCs w:val="22"/>
+        </w:rPr>
+        <w:commentReference w:id="15"/>
       </w:r>
       <w:r>
         <w:rPr>
@@ -1075,7 +1084,7 @@
         </w:rPr>
         <w:t xml:space="preserve"> </w:t>
       </w:r>
-      <w:commentRangeStart w:id="15"/>
+      <w:commentRangeStart w:id="16"/>
       <w:r>
         <w:rPr>
           <w:rFonts w:asciiTheme="minorHAnsi" w:hAnsiTheme="minorHAnsi"/>
@@ -1084,12 +1093,12 @@
         </w:rPr>
         <w:t>pure vanilla extract</w:t>
       </w:r>
-      <w:commentRangeEnd w:id="15"/>
-      <w:r>
-        <w:rPr>
-          <w:rStyle w:val="CommentReference"/>
-        </w:rPr>
-        <w:commentReference w:id="15"/>
+      <w:commentRangeEnd w:id="16"/>
+      <w:r>
+        <w:rPr>
+          <w:rStyle w:val="CommentReference"/>
+        </w:rPr>
+        <w:commentReference w:id="16"/>
       </w:r>
     </w:p>
     <w:p>
@@ -1178,7 +1187,7 @@
         </w:rPr>
         <w:t xml:space="preserve">dd eggs, one at a time, </w:t>
       </w:r>
-      <w:commentRangeStart w:id="16"/>
+      <w:commentRangeStart w:id="17"/>
       <w:r>
         <w:rPr>
           <w:rFonts w:asciiTheme="minorHAnsi" w:hAnsiTheme="minorHAnsi"/>
@@ -1187,12 +1196,12 @@
         </w:rPr>
         <w:t>mixing well after each addition</w:t>
       </w:r>
-      <w:commentRangeEnd w:id="16"/>
-      <w:r>
-        <w:rPr>
-          <w:rStyle w:val="CommentReference"/>
-        </w:rPr>
-        <w:commentReference w:id="16"/>
+      <w:commentRangeEnd w:id="17"/>
+      <w:r>
+        <w:rPr>
+          <w:rStyle w:val="CommentReference"/>
+        </w:rPr>
+        <w:commentReference w:id="17"/>
       </w:r>
       <w:r>
         <w:rPr>
@@ -1262,7 +1271,7 @@
           <w:szCs w:val="22"/>
         </w:rPr>
       </w:pPr>
-      <w:commentRangeStart w:id="17"/>
+      <w:commentRangeStart w:id="18"/>
       <w:r>
         <w:rPr>
           <w:rFonts w:asciiTheme="minorHAnsi" w:hAnsiTheme="minorHAnsi"/>
@@ -1279,15 +1288,15 @@
         </w:rPr>
         <w:t xml:space="preserve">onal step </w:t>
       </w:r>
-      <w:commentRangeEnd w:id="17"/>
-      <w:r>
-        <w:rPr>
-          <w:rStyle w:val="CommentReference"/>
-          <w:rFonts w:asciiTheme="minorHAnsi" w:hAnsiTheme="minorHAnsi"/>
-          <w:sz w:val="22"/>
-          <w:szCs w:val="22"/>
-        </w:rPr>
-        <w:commentReference w:id="17"/>
+      <w:commentRangeEnd w:id="18"/>
+      <w:r>
+        <w:rPr>
+          <w:rStyle w:val="CommentReference"/>
+          <w:rFonts w:asciiTheme="minorHAnsi" w:hAnsiTheme="minorHAnsi"/>
+          <w:sz w:val="22"/>
+          <w:szCs w:val="22"/>
+        </w:rPr>
+        <w:commentReference w:id="18"/>
       </w:r>
       <w:r>
         <w:rPr>
@@ -1420,7 +1429,7 @@
         </w:rPr>
         <w:t xml:space="preserve"> dry ingredients and mix until </w:t>
       </w:r>
-      <w:commentRangeStart w:id="18"/>
+      <w:commentRangeStart w:id="19"/>
       <w:r>
         <w:rPr>
           <w:rFonts w:asciiTheme="minorHAnsi" w:hAnsiTheme="minorHAnsi"/>
@@ -1429,12 +1438,12 @@
         </w:rPr>
         <w:t>just combined</w:t>
       </w:r>
-      <w:commentRangeEnd w:id="18"/>
-      <w:r>
-        <w:rPr>
-          <w:rStyle w:val="CommentReference"/>
-        </w:rPr>
-        <w:commentReference w:id="18"/>
+      <w:commentRangeEnd w:id="19"/>
+      <w:r>
+        <w:rPr>
+          <w:rStyle w:val="CommentReference"/>
+        </w:rPr>
+        <w:commentReference w:id="19"/>
       </w:r>
       <w:r>
         <w:rPr>
@@ -1492,7 +1501,7 @@
         </w:rPr>
         <w:t xml:space="preserve">Either: </w:t>
       </w:r>
-      <w:commentRangeStart w:id="19"/>
+      <w:commentRangeStart w:id="20"/>
       <w:r>
         <w:rPr>
           <w:rFonts w:asciiTheme="minorHAnsi" w:hAnsiTheme="minorHAnsi"/>
@@ -1501,13 +1510,13 @@
         </w:rPr>
         <w:t>1 kg</w:t>
       </w:r>
-      <w:commentRangeEnd w:id="19"/>
-      <w:r>
-        <w:rPr>
-          <w:rStyle w:val="CommentReference"/>
-          <w:rFonts w:asciiTheme="minorHAnsi" w:hAnsiTheme="minorHAnsi"/>
-        </w:rPr>
-        <w:commentReference w:id="19"/>
+      <w:commentRangeEnd w:id="20"/>
+      <w:r>
+        <w:rPr>
+          <w:rStyle w:val="CommentReference"/>
+          <w:rFonts w:asciiTheme="minorHAnsi" w:hAnsiTheme="minorHAnsi"/>
+        </w:rPr>
+        <w:commentReference w:id="20"/>
       </w:r>
       <w:r>
         <w:rPr>
@@ -1525,7 +1534,7 @@
         </w:rPr>
         <w:t xml:space="preserve">coverture </w:t>
       </w:r>
-      <w:commentRangeStart w:id="20"/>
+      <w:commentRangeStart w:id="21"/>
       <w:r>
         <w:rPr>
           <w:rFonts w:asciiTheme="minorHAnsi" w:hAnsiTheme="minorHAnsi"/>
@@ -1534,13 +1543,13 @@
         </w:rPr>
         <w:t>~60%</w:t>
       </w:r>
-      <w:commentRangeEnd w:id="20"/>
-      <w:r>
-        <w:rPr>
-          <w:rStyle w:val="CommentReference"/>
-          <w:rFonts w:asciiTheme="minorHAnsi" w:hAnsiTheme="minorHAnsi"/>
-        </w:rPr>
-        <w:commentReference w:id="20"/>
+      <w:commentRangeEnd w:id="21"/>
+      <w:r>
+        <w:rPr>
+          <w:rStyle w:val="CommentReference"/>
+          <w:rFonts w:asciiTheme="minorHAnsi" w:hAnsiTheme="minorHAnsi"/>
+        </w:rPr>
+        <w:commentReference w:id="21"/>
       </w:r>
       <w:r>
         <w:rPr>
@@ -1550,7 +1559,7 @@
         </w:rPr>
         <w:t xml:space="preserve"> </w:t>
       </w:r>
-      <w:commentRangeStart w:id="21"/>
+      <w:commentRangeStart w:id="22"/>
       <w:r>
         <w:rPr>
           <w:rFonts w:asciiTheme="minorHAnsi" w:hAnsiTheme="minorHAnsi"/>
@@ -1567,13 +1576,13 @@
         </w:rPr>
         <w:t>chocolate</w:t>
       </w:r>
-      <w:commentRangeEnd w:id="21"/>
-      <w:r>
-        <w:rPr>
-          <w:rStyle w:val="CommentReference"/>
-          <w:rFonts w:asciiTheme="minorHAnsi" w:hAnsiTheme="minorHAnsi"/>
-        </w:rPr>
-        <w:commentReference w:id="21"/>
+      <w:commentRangeEnd w:id="22"/>
+      <w:r>
+        <w:rPr>
+          <w:rStyle w:val="CommentReference"/>
+          <w:rFonts w:asciiTheme="minorHAnsi" w:hAnsiTheme="minorHAnsi"/>
+        </w:rPr>
+        <w:commentReference w:id="22"/>
       </w:r>
       <w:r>
         <w:rPr>
@@ -1583,7 +1592,7 @@
         </w:rPr>
         <w:t xml:space="preserve">, </w:t>
       </w:r>
-      <w:commentRangeStart w:id="22"/>
+      <w:commentRangeStart w:id="23"/>
       <w:r>
         <w:rPr>
           <w:rFonts w:asciiTheme="minorHAnsi" w:hAnsiTheme="minorHAnsi"/>
@@ -1592,15 +1601,15 @@
         </w:rPr>
         <w:t>coarsely chopped</w:t>
       </w:r>
-      <w:commentRangeEnd w:id="22"/>
-      <w:r>
-        <w:rPr>
-          <w:rStyle w:val="CommentReference"/>
-          <w:rFonts w:asciiTheme="minorHAnsi" w:hAnsiTheme="minorHAnsi"/>
-          <w:sz w:val="22"/>
-          <w:szCs w:val="22"/>
-        </w:rPr>
-        <w:commentReference w:id="22"/>
+      <w:commentRangeEnd w:id="23"/>
+      <w:r>
+        <w:rPr>
+          <w:rStyle w:val="CommentReference"/>
+          <w:rFonts w:asciiTheme="minorHAnsi" w:hAnsiTheme="minorHAnsi"/>
+          <w:sz w:val="22"/>
+          <w:szCs w:val="22"/>
+        </w:rPr>
+        <w:commentReference w:id="23"/>
       </w:r>
     </w:p>
     <w:p>
@@ -1696,7 +1705,7 @@
         </w:rPr>
         <w:br/>
       </w:r>
-      <w:commentRangeStart w:id="23"/>
+      <w:commentRangeStart w:id="24"/>
       <w:r>
         <w:rPr>
           <w:rFonts w:asciiTheme="minorHAnsi" w:hAnsiTheme="minorHAnsi"/>
@@ -1721,15 +1730,15 @@
         </w:rPr>
         <w:t xml:space="preserve"> pieces in </w:t>
       </w:r>
-      <w:commentRangeEnd w:id="23"/>
-      <w:r>
-        <w:rPr>
-          <w:rStyle w:val="CommentReference"/>
-          <w:rFonts w:asciiTheme="minorHAnsi" w:hAnsiTheme="minorHAnsi"/>
-          <w:sz w:val="22"/>
-          <w:szCs w:val="22"/>
-        </w:rPr>
-        <w:commentReference w:id="23"/>
+      <w:commentRangeEnd w:id="24"/>
+      <w:r>
+        <w:rPr>
+          <w:rStyle w:val="CommentReference"/>
+          <w:rFonts w:asciiTheme="minorHAnsi" w:hAnsiTheme="minorHAnsi"/>
+          <w:sz w:val="22"/>
+          <w:szCs w:val="22"/>
+        </w:rPr>
+        <w:commentReference w:id="24"/>
       </w:r>
       <w:r>
         <w:rPr>
@@ -1739,7 +1748,7 @@
         </w:rPr>
         <w:t xml:space="preserve">and incorporate them </w:t>
       </w:r>
-      <w:commentRangeStart w:id="24"/>
+      <w:commentRangeStart w:id="25"/>
       <w:r>
         <w:rPr>
           <w:rFonts w:asciiTheme="minorHAnsi" w:hAnsiTheme="minorHAnsi"/>
@@ -1756,13 +1765,13 @@
         </w:rPr>
         <w:t xml:space="preserve"> too much</w:t>
       </w:r>
-      <w:commentRangeEnd w:id="24"/>
-      <w:r>
-        <w:rPr>
-          <w:rStyle w:val="CommentReference"/>
-          <w:rFonts w:asciiTheme="minorHAnsi" w:hAnsiTheme="minorHAnsi"/>
-        </w:rPr>
-        <w:commentReference w:id="24"/>
+      <w:commentRangeEnd w:id="25"/>
+      <w:r>
+        <w:rPr>
+          <w:rStyle w:val="CommentReference"/>
+          <w:rFonts w:asciiTheme="minorHAnsi" w:hAnsiTheme="minorHAnsi"/>
+        </w:rPr>
+        <w:commentReference w:id="25"/>
       </w:r>
       <w:r>
         <w:rPr>
@@ -1831,7 +1840,7 @@
         </w:rPr>
         <w:t xml:space="preserve">and refrigerate for </w:t>
       </w:r>
-      <w:commentRangeStart w:id="25"/>
+      <w:commentRangeStart w:id="26"/>
       <w:r>
         <w:rPr>
           <w:rFonts w:asciiTheme="minorHAnsi" w:hAnsiTheme="minorHAnsi"/>
@@ -1848,15 +1857,15 @@
         </w:rPr>
         <w:t>6 hours</w:t>
       </w:r>
-      <w:commentRangeEnd w:id="25"/>
-      <w:r>
-        <w:rPr>
-          <w:rStyle w:val="CommentReference"/>
-          <w:rFonts w:asciiTheme="minorHAnsi" w:hAnsiTheme="minorHAnsi"/>
-          <w:sz w:val="22"/>
-          <w:szCs w:val="22"/>
-        </w:rPr>
-        <w:commentReference w:id="25"/>
+      <w:commentRangeEnd w:id="26"/>
+      <w:r>
+        <w:rPr>
+          <w:rStyle w:val="CommentReference"/>
+          <w:rFonts w:asciiTheme="minorHAnsi" w:hAnsiTheme="minorHAnsi"/>
+          <w:sz w:val="22"/>
+          <w:szCs w:val="22"/>
+        </w:rPr>
+        <w:commentReference w:id="26"/>
       </w:r>
       <w:r>
         <w:rPr>
@@ -1901,7 +1910,7 @@
         </w:rPr>
         <w:t xml:space="preserve">When ready to bake, </w:t>
       </w:r>
-      <w:commentRangeStart w:id="26"/>
+      <w:commentRangeStart w:id="27"/>
       <w:r>
         <w:rPr>
           <w:rFonts w:asciiTheme="minorHAnsi" w:hAnsiTheme="minorHAnsi"/>
@@ -1910,7 +1919,7 @@
         </w:rPr>
         <w:t xml:space="preserve">preheat oven to </w:t>
       </w:r>
-      <w:commentRangeStart w:id="27"/>
+      <w:commentRangeStart w:id="28"/>
       <w:r>
         <w:rPr>
           <w:rFonts w:asciiTheme="minorHAnsi" w:hAnsiTheme="minorHAnsi"/>
@@ -1919,28 +1928,28 @@
         </w:rPr>
         <w:t>170°C</w:t>
       </w:r>
+      <w:commentRangeEnd w:id="28"/>
+      <w:r>
+        <w:rPr>
+          <w:rStyle w:val="CommentReference"/>
+        </w:rPr>
+        <w:commentReference w:id="28"/>
+      </w:r>
+      <w:r>
+        <w:rPr>
+          <w:rFonts w:asciiTheme="minorHAnsi" w:hAnsiTheme="minorHAnsi"/>
+          <w:sz w:val="22"/>
+          <w:szCs w:val="22"/>
+        </w:rPr>
+        <w:t xml:space="preserve">. </w:t>
+      </w:r>
       <w:commentRangeEnd w:id="27"/>
       <w:r>
         <w:rPr>
           <w:rStyle w:val="CommentReference"/>
+          <w:rFonts w:asciiTheme="minorHAnsi" w:hAnsiTheme="minorHAnsi"/>
         </w:rPr>
         <w:commentReference w:id="27"/>
-      </w:r>
-      <w:r>
-        <w:rPr>
-          <w:rFonts w:asciiTheme="minorHAnsi" w:hAnsiTheme="minorHAnsi"/>
-          <w:sz w:val="22"/>
-          <w:szCs w:val="22"/>
-        </w:rPr>
-        <w:t xml:space="preserve">. </w:t>
-      </w:r>
-      <w:commentRangeEnd w:id="26"/>
-      <w:r>
-        <w:rPr>
-          <w:rStyle w:val="CommentReference"/>
-          <w:rFonts w:asciiTheme="minorHAnsi" w:hAnsiTheme="minorHAnsi"/>
-        </w:rPr>
-        <w:commentReference w:id="26"/>
       </w:r>
       <w:r>
         <w:rPr>
@@ -2009,7 +2018,7 @@
         </w:rPr>
         <w:t xml:space="preserve">Scoop </w:t>
       </w:r>
-      <w:commentRangeStart w:id="28"/>
+      <w:commentRangeStart w:id="29"/>
       <w:r>
         <w:rPr>
           <w:rFonts w:asciiTheme="minorHAnsi" w:hAnsiTheme="minorHAnsi"/>
@@ -2026,15 +2035,15 @@
         </w:rPr>
         <w:t>g</w:t>
       </w:r>
-      <w:commentRangeEnd w:id="28"/>
-      <w:r>
-        <w:rPr>
-          <w:rStyle w:val="CommentReference"/>
-          <w:rFonts w:asciiTheme="minorHAnsi" w:hAnsiTheme="minorHAnsi"/>
-          <w:sz w:val="22"/>
-          <w:szCs w:val="22"/>
-        </w:rPr>
-        <w:commentReference w:id="28"/>
+      <w:commentRangeEnd w:id="29"/>
+      <w:r>
+        <w:rPr>
+          <w:rStyle w:val="CommentReference"/>
+          <w:rFonts w:asciiTheme="minorHAnsi" w:hAnsiTheme="minorHAnsi"/>
+          <w:sz w:val="22"/>
+          <w:szCs w:val="22"/>
+        </w:rPr>
+        <w:commentReference w:id="29"/>
       </w:r>
       <w:r>
         <w:rPr>
@@ -2044,7 +2053,7 @@
         </w:rPr>
         <w:t xml:space="preserve"> </w:t>
       </w:r>
-      <w:commentRangeStart w:id="29"/>
+      <w:commentRangeStart w:id="30"/>
       <w:r>
         <w:rPr>
           <w:rFonts w:asciiTheme="minorHAnsi" w:hAnsiTheme="minorHAnsi"/>
@@ -2053,13 +2062,13 @@
         </w:rPr>
         <w:t xml:space="preserve">balls </w:t>
       </w:r>
-      <w:commentRangeEnd w:id="29"/>
-      <w:r>
-        <w:rPr>
-          <w:rStyle w:val="CommentReference"/>
-          <w:rFonts w:asciiTheme="minorHAnsi" w:hAnsiTheme="minorHAnsi"/>
-        </w:rPr>
-        <w:commentReference w:id="29"/>
+      <w:commentRangeEnd w:id="30"/>
+      <w:r>
+        <w:rPr>
+          <w:rStyle w:val="CommentReference"/>
+          <w:rFonts w:asciiTheme="minorHAnsi" w:hAnsiTheme="minorHAnsi"/>
+        </w:rPr>
+        <w:commentReference w:id="30"/>
       </w:r>
       <w:r>
         <w:rPr>
@@ -2085,7 +2094,7 @@
         </w:rPr>
         <w:t xml:space="preserve">onto </w:t>
       </w:r>
-      <w:commentRangeStart w:id="30"/>
+      <w:commentRangeStart w:id="31"/>
       <w:r>
         <w:rPr>
           <w:rFonts w:asciiTheme="minorHAnsi" w:hAnsiTheme="minorHAnsi"/>
@@ -2102,13 +2111,13 @@
         </w:rPr>
         <w:t>paper</w:t>
       </w:r>
-      <w:commentRangeEnd w:id="30"/>
-      <w:r>
-        <w:rPr>
-          <w:rStyle w:val="CommentReference"/>
-          <w:rFonts w:asciiTheme="minorHAnsi" w:hAnsiTheme="minorHAnsi"/>
-        </w:rPr>
-        <w:commentReference w:id="30"/>
+      <w:commentRangeEnd w:id="31"/>
+      <w:r>
+        <w:rPr>
+          <w:rStyle w:val="CommentReference"/>
+          <w:rFonts w:asciiTheme="minorHAnsi" w:hAnsiTheme="minorHAnsi"/>
+        </w:rPr>
+        <w:commentReference w:id="31"/>
       </w:r>
       <w:r>
         <w:rPr>
@@ -2238,7 +2247,7 @@
         </w:rPr>
         <w:t xml:space="preserve">e </w:t>
       </w:r>
-      <w:commentRangeStart w:id="31"/>
+      <w:commentRangeStart w:id="32"/>
       <w:r>
         <w:rPr>
           <w:rFonts w:asciiTheme="minorHAnsi" w:eastAsiaTheme="minorEastAsia" w:hAnsiTheme="minorHAnsi" w:cstheme="minorBidi"/>
@@ -2247,12 +2256,12 @@
         </w:rPr>
         <w:t>salt</w:t>
       </w:r>
-      <w:commentRangeEnd w:id="31"/>
-      <w:r>
-        <w:rPr>
-          <w:rStyle w:val="CommentReference"/>
-        </w:rPr>
-        <w:commentReference w:id="31"/>
+      <w:commentRangeEnd w:id="32"/>
+      <w:r>
+        <w:rPr>
+          <w:rStyle w:val="CommentReference"/>
+        </w:rPr>
+        <w:commentReference w:id="32"/>
       </w:r>
       <w:r>
         <w:rPr>
@@ -2297,7 +2306,7 @@
         </w:rPr>
         <w:t xml:space="preserve">Bake </w:t>
       </w:r>
-      <w:commentRangeStart w:id="32"/>
+      <w:commentRangeStart w:id="33"/>
       <w:r>
         <w:rPr>
           <w:rFonts w:asciiTheme="minorHAnsi" w:eastAsiaTheme="minorEastAsia" w:hAnsiTheme="minorHAnsi" w:cstheme="minorBidi"/>
@@ -2306,12 +2315,12 @@
         </w:rPr>
         <w:t xml:space="preserve">one tray at a time </w:t>
       </w:r>
-      <w:commentRangeEnd w:id="32"/>
-      <w:r>
-        <w:rPr>
-          <w:rStyle w:val="CommentReference"/>
-        </w:rPr>
-        <w:commentReference w:id="32"/>
+      <w:commentRangeEnd w:id="33"/>
+      <w:r>
+        <w:rPr>
+          <w:rStyle w:val="CommentReference"/>
+        </w:rPr>
+        <w:commentReference w:id="33"/>
       </w:r>
       <w:r>
         <w:rPr>
@@ -2417,7 +2426,7 @@
         </w:rPr>
         <w:t xml:space="preserve">Cookies will appear to be too soft, but </w:t>
       </w:r>
-      <w:commentRangeStart w:id="33"/>
+      <w:commentRangeStart w:id="34"/>
       <w:r>
         <w:rPr>
           <w:rFonts w:asciiTheme="minorHAnsi" w:eastAsiaTheme="minorEastAsia" w:hAnsiTheme="minorHAnsi" w:cstheme="minorBidi"/>
@@ -2426,13 +2435,13 @@
         </w:rPr>
         <w:t>will harden significantly as it cools</w:t>
       </w:r>
-      <w:commentRangeEnd w:id="33"/>
-      <w:r>
-        <w:rPr>
-          <w:rStyle w:val="CommentReference"/>
-          <w:rFonts w:asciiTheme="minorHAnsi" w:hAnsiTheme="minorHAnsi"/>
-        </w:rPr>
-        <w:commentReference w:id="33"/>
+      <w:commentRangeEnd w:id="34"/>
+      <w:r>
+        <w:rPr>
+          <w:rStyle w:val="CommentReference"/>
+          <w:rFonts w:asciiTheme="minorHAnsi" w:hAnsiTheme="minorHAnsi"/>
+        </w:rPr>
+        <w:commentReference w:id="34"/>
       </w:r>
       <w:r>
         <w:rPr>
@@ -3214,7 +3223,7 @@
           <w:szCs w:val="22"/>
         </w:rPr>
       </w:pPr>
-      <w:commentRangeStart w:id="34"/>
+      <w:commentRangeStart w:id="35"/>
       <w:r>
         <w:rPr>
           <w:rFonts w:asciiTheme="minorHAnsi" w:eastAsiaTheme="minorEastAsia" w:hAnsiTheme="minorHAnsi" w:cstheme="minorBidi"/>
@@ -3239,13 +3248,13 @@
         </w:rPr>
         <w:t>10 minutes</w:t>
       </w:r>
-      <w:commentRangeEnd w:id="34"/>
-      <w:r>
-        <w:rPr>
-          <w:rStyle w:val="CommentReference"/>
-          <w:rFonts w:asciiTheme="minorHAnsi" w:hAnsiTheme="minorHAnsi"/>
-        </w:rPr>
-        <w:commentReference w:id="34"/>
+      <w:commentRangeEnd w:id="35"/>
+      <w:r>
+        <w:rPr>
+          <w:rStyle w:val="CommentReference"/>
+          <w:rFonts w:asciiTheme="minorHAnsi" w:hAnsiTheme="minorHAnsi"/>
+        </w:rPr>
+        <w:commentReference w:id="35"/>
       </w:r>
       <w:r>
         <w:rPr>
@@ -3279,7 +3288,7 @@
         </w:rPr>
         <w:t xml:space="preserve">Cookie will be </w:t>
       </w:r>
-      <w:commentRangeStart w:id="35"/>
+      <w:commentRangeStart w:id="36"/>
       <w:r>
         <w:rPr>
           <w:rFonts w:asciiTheme="minorHAnsi" w:hAnsiTheme="minorHAnsi"/>
@@ -3288,12 +3297,12 @@
         </w:rPr>
         <w:t>soft and fragile for the first few minutes out of the oven</w:t>
       </w:r>
-      <w:commentRangeEnd w:id="35"/>
-      <w:r>
-        <w:rPr>
-          <w:rStyle w:val="CommentReference"/>
-        </w:rPr>
-        <w:commentReference w:id="35"/>
+      <w:commentRangeEnd w:id="36"/>
+      <w:r>
+        <w:rPr>
+          <w:rStyle w:val="CommentReference"/>
+        </w:rPr>
+        <w:commentReference w:id="36"/>
       </w:r>
       <w:r>
         <w:rPr>
@@ -3371,7 +3380,7 @@
         </w:rPr>
         <w:t xml:space="preserve">Store </w:t>
       </w:r>
-      <w:commentRangeStart w:id="36"/>
+      <w:commentRangeStart w:id="37"/>
       <w:r>
         <w:rPr>
           <w:rFonts w:asciiTheme="minorHAnsi" w:hAnsiTheme="minorHAnsi"/>
@@ -3380,13 +3389,13 @@
         </w:rPr>
         <w:t>in the fridge</w:t>
       </w:r>
-      <w:commentRangeEnd w:id="36"/>
-      <w:r>
-        <w:rPr>
-          <w:rStyle w:val="CommentReference"/>
-          <w:rFonts w:asciiTheme="minorHAnsi" w:hAnsiTheme="minorHAnsi"/>
-        </w:rPr>
-        <w:commentReference w:id="36"/>
+      <w:commentRangeEnd w:id="37"/>
+      <w:r>
+        <w:rPr>
+          <w:rStyle w:val="CommentReference"/>
+          <w:rFonts w:asciiTheme="minorHAnsi" w:hAnsiTheme="minorHAnsi"/>
+        </w:rPr>
+        <w:commentReference w:id="37"/>
       </w:r>
       <w:r>
         <w:rPr>
@@ -3396,7 +3405,7 @@
         </w:rPr>
         <w:t xml:space="preserve">, </w:t>
       </w:r>
-      <w:commentRangeStart w:id="37"/>
+      <w:commentRangeStart w:id="38"/>
       <w:r>
         <w:rPr>
           <w:rFonts w:asciiTheme="minorHAnsi" w:hAnsiTheme="minorHAnsi"/>
@@ -3405,13 +3414,13 @@
         </w:rPr>
         <w:t>separated with baking paper</w:t>
       </w:r>
-      <w:commentRangeEnd w:id="37"/>
-      <w:r>
-        <w:rPr>
-          <w:rStyle w:val="CommentReference"/>
-          <w:rFonts w:asciiTheme="minorHAnsi" w:hAnsiTheme="minorHAnsi"/>
-        </w:rPr>
-        <w:commentReference w:id="37"/>
+      <w:commentRangeEnd w:id="38"/>
+      <w:r>
+        <w:rPr>
+          <w:rStyle w:val="CommentReference"/>
+          <w:rFonts w:asciiTheme="minorHAnsi" w:hAnsiTheme="minorHAnsi"/>
+        </w:rPr>
+        <w:commentReference w:id="38"/>
       </w:r>
       <w:r>
         <w:rPr>
@@ -3568,8 +3577,8 @@
 </file>
 
 <file path=word/comments.xml><?xml version="1.0" encoding="utf-8"?>
-<w:comments xmlns:wpc="http://schemas.microsoft.com/office/word/2010/wordprocessingCanvas" xmlns:cx="http://schemas.microsoft.com/office/drawing/2014/chartex" xmlns:cx1="http://schemas.microsoft.com/office/drawing/2015/9/8/chartex" xmlns:cx2="http://schemas.microsoft.com/office/drawing/2015/10/21/chartex" xmlns:cx3="http://schemas.microsoft.com/office/drawing/2016/5/9/chartex" xmlns:cx4="http://schemas.microsoft.com/office/drawing/2016/5/10/chartex" xmlns:cx5="http://schemas.microsoft.com/office/drawing/2016/5/11/chartex" xmlns:cx6="http://schemas.microsoft.com/office/drawing/2016/5/12/chartex" xmlns:cx7="http://schemas.microsoft.com/office/drawing/2016/5/13/chartex" xmlns:cx8="http://schemas.microsoft.com/office/drawing/2016/5/14/chartex" xmlns:mc="http://schemas.openxmlformats.org/markup-compatibility/2006" xmlns:aink="http://schemas.microsoft.com/office/drawing/2016/ink" xmlns:am3d="http://schemas.microsoft.com/office/drawing/2017/model3d" xmlns:o="urn:schemas-microsoft-com:office:office" xmlns:r="http://schemas.openxmlformats.org/officeDocument/2006/relationships" xmlns:m="http://schemas.openxmlformats.org/officeDocument/2006/math" xmlns:v="urn:schemas-microsoft-com:vml" xmlns:wp14="http://schemas.microsoft.com/office/word/2010/wordprocessingDrawing" xmlns:wp="http://schemas.openxmlformats.org/drawingml/2006/wordprocessingDrawing" xmlns:w10="urn:schemas-microsoft-com:office:word" xmlns:w="http://schemas.openxmlformats.org/wordprocessingml/2006/main" xmlns:w14="http://schemas.microsoft.com/office/word/2010/wordml" xmlns:w15="http://schemas.microsoft.com/office/word/2012/wordml" xmlns:w16cex="http://schemas.microsoft.com/office/word/2018/wordml/cex" xmlns:w16cid="http://schemas.microsoft.com/office/word/2016/wordml/cid" xmlns:w16="http://schemas.microsoft.com/office/word/2018/wordml" xmlns:w16se="http://schemas.microsoft.com/office/word/2015/wordml/symex" xmlns:wpg="http://schemas.microsoft.com/office/word/2010/wordprocessingGroup" xmlns:wpi="http://schemas.microsoft.com/office/word/2010/wordprocessingInk" xmlns:wne="http://schemas.microsoft.com/office/word/2006/wordml" xmlns:wps="http://schemas.microsoft.com/office/word/2010/wordprocessingShape" mc:Ignorable="w14 w15 w16se w16cid w16 w16cex wp14">
-  <w:comment w:id="0" w:author="Avery Khoo" w:date="2015-08-30T21:36:00Z" w:initials="AK">
+<w:comments xmlns:wpc="http://schemas.microsoft.com/office/word/2010/wordprocessingCanvas" xmlns:cx="http://schemas.microsoft.com/office/drawing/2014/chartex" xmlns:cx1="http://schemas.microsoft.com/office/drawing/2015/9/8/chartex" xmlns:cx2="http://schemas.microsoft.com/office/drawing/2015/10/21/chartex" xmlns:cx3="http://schemas.microsoft.com/office/drawing/2016/5/9/chartex" xmlns:cx4="http://schemas.microsoft.com/office/drawing/2016/5/10/chartex" xmlns:cx5="http://schemas.microsoft.com/office/drawing/2016/5/11/chartex" xmlns:cx6="http://schemas.microsoft.com/office/drawing/2016/5/12/chartex" xmlns:cx7="http://schemas.microsoft.com/office/drawing/2016/5/13/chartex" xmlns:cx8="http://schemas.microsoft.com/office/drawing/2016/5/14/chartex" xmlns:mc="http://schemas.openxmlformats.org/markup-compatibility/2006" xmlns:aink="http://schemas.microsoft.com/office/drawing/2016/ink" xmlns:am3d="http://schemas.microsoft.com/office/drawing/2017/model3d" xmlns:o="urn:schemas-microsoft-com:office:office" xmlns:r="http://schemas.openxmlformats.org/officeDocument/2006/relationships" xmlns:m="http://schemas.openxmlformats.org/officeDocument/2006/math" xmlns:v="urn:schemas-microsoft-com:vml" xmlns:wp14="http://schemas.microsoft.com/office/word/2010/wordprocessingDrawing" xmlns:wp="http://schemas.openxmlformats.org/drawingml/2006/wordprocessingDrawing" xmlns:w10="urn:schemas-microsoft-com:office:word" xmlns:w="http://schemas.openxmlformats.org/wordprocessingml/2006/main" xmlns:w14="http://schemas.microsoft.com/office/word/2010/wordml" xmlns:w15="http://schemas.microsoft.com/office/word/2012/wordml" xmlns:w16cex="http://schemas.microsoft.com/office/word/2018/wordml/cex" xmlns:w16cid="http://schemas.microsoft.com/office/word/2016/wordml/cid" xmlns:w16="http://schemas.microsoft.com/office/word/2018/wordml" xmlns:w16sdtdh="http://schemas.microsoft.com/office/word/2020/wordml/sdtdatahash" xmlns:w16se="http://schemas.microsoft.com/office/word/2015/wordml/symex" xmlns:wpg="http://schemas.microsoft.com/office/word/2010/wordprocessingGroup" xmlns:wpi="http://schemas.microsoft.com/office/word/2010/wordprocessingInk" xmlns:wne="http://schemas.microsoft.com/office/word/2006/wordml" xmlns:wps="http://schemas.microsoft.com/office/word/2010/wordprocessingShape" mc:Ignorable="w14 w15 w16se w16cid w16 w16cex w16sdtdh wp14">
+  <w:comment w:id="0" w:author="Avery Khoo" w:date="2021-05-22T10:01:00Z" w:initials="AK">
     <w:p>
       <w:pPr>
         <w:pStyle w:val="CommentText"/>
@@ -3581,6 +3590,25 @@
         <w:annotationRef/>
       </w:r>
       <w:r>
+        <w:rPr>
+          <w:rStyle w:val="CommentReference"/>
+        </w:rPr>
+        <w:t>Update the markdown too!</w:t>
+      </w:r>
+    </w:p>
+  </w:comment>
+  <w:comment w:id="1" w:author="Avery Khoo" w:date="2015-08-30T21:36:00Z" w:initials="AK">
+    <w:p>
+      <w:pPr>
+        <w:pStyle w:val="CommentText"/>
+      </w:pPr>
+      <w:r>
+        <w:rPr>
+          <w:rStyle w:val="CommentReference"/>
+        </w:rPr>
+        <w:annotationRef/>
+      </w:r>
+      <w:r>
         <w:t xml:space="preserve">450g </w:t>
       </w:r>
       <w:r>
@@ -3588,7 +3616,7 @@
       </w:r>
     </w:p>
   </w:comment>
-  <w:comment w:id="1" w:author="Avery Khoo" w:date="2014-06-27T23:55:00Z" w:initials="AK">
+  <w:comment w:id="2" w:author="Avery Khoo" w:date="2014-06-27T23:55:00Z" w:initials="AK">
     <w:p>
       <w:pPr>
         <w:pStyle w:val="CommentText"/>
@@ -3627,7 +3655,7 @@
       </w:r>
     </w:p>
   </w:comment>
-  <w:comment w:id="3" w:author="Avery Khoo" w:date="2018-10-27T13:28:00Z" w:initials="AK">
+  <w:comment w:id="4" w:author="Avery Khoo" w:date="2018-10-27T13:28:00Z" w:initials="AK">
     <w:p>
       <w:pPr>
         <w:pStyle w:val="CommentText"/>
@@ -3643,7 +3671,7 @@
       </w:r>
     </w:p>
   </w:comment>
-  <w:comment w:id="2" w:author="Avery Khoo" w:date="2014-06-27T23:53:00Z" w:initials="AK">
+  <w:comment w:id="3" w:author="Avery Khoo" w:date="2014-06-27T23:53:00Z" w:initials="AK">
     <w:p>
       <w:pPr>
         <w:pStyle w:val="CommentText"/>
@@ -3690,7 +3718,7 @@
       </w:r>
     </w:p>
   </w:comment>
-  <w:comment w:id="4" w:author="Avery Khoo" w:date="2020-05-31T18:03:00Z" w:initials="AK">
+  <w:comment w:id="5" w:author="Avery Khoo" w:date="2020-05-31T18:03:00Z" w:initials="AK">
     <w:p>
       <w:pPr>
         <w:pStyle w:val="CommentText"/>
@@ -3709,7 +3737,7 @@
       </w:r>
     </w:p>
   </w:comment>
-  <w:comment w:id="5" w:author="Avery Khoo" w:date="2020-11-14T21:17:00Z" w:initials="AK">
+  <w:comment w:id="6" w:author="Avery Khoo" w:date="2020-11-14T21:17:00Z" w:initials="AK">
     <w:p>
       <w:pPr>
         <w:pStyle w:val="CommentText"/>
@@ -3728,7 +3756,7 @@
       </w:r>
     </w:p>
   </w:comment>
-  <w:comment w:id="6" w:author="Avery Khoo" w:date="2014-06-27T23:36:00Z" w:initials="AK">
+  <w:comment w:id="7" w:author="Avery Khoo" w:date="2014-06-27T23:36:00Z" w:initials="AK">
     <w:p>
       <w:pPr>
         <w:pStyle w:val="CommentText"/>
@@ -3767,7 +3795,7 @@
       </w:r>
     </w:p>
   </w:comment>
-  <w:comment w:id="7" w:author="Avery Khoo" w:date="2014-06-28T00:28:00Z" w:initials="AK">
+  <w:comment w:id="8" w:author="Avery Khoo" w:date="2014-06-28T00:28:00Z" w:initials="AK">
     <w:p>
       <w:pPr>
         <w:pStyle w:val="CommentText"/>
@@ -3783,7 +3811,7 @@
       </w:r>
     </w:p>
   </w:comment>
-  <w:comment w:id="8" w:author="Avery Khoo" w:date="2020-11-15T22:58:00Z" w:initials="AK">
+  <w:comment w:id="9" w:author="Avery Khoo" w:date="2020-11-15T22:58:00Z" w:initials="AK">
     <w:p>
       <w:pPr>
         <w:pStyle w:val="CommentText"/>
@@ -3799,7 +3827,7 @@
       </w:r>
     </w:p>
   </w:comment>
-  <w:comment w:id="9" w:author="Avery Khoo" w:date="2014-06-27T23:42:00Z" w:initials="AK">
+  <w:comment w:id="10" w:author="Avery Khoo" w:date="2014-06-27T23:42:00Z" w:initials="AK">
     <w:p>
       <w:pPr>
         <w:pStyle w:val="CommentText"/>
@@ -3824,7 +3852,7 @@
       </w:r>
     </w:p>
   </w:comment>
-  <w:comment w:id="10" w:author="Avery Khoo" w:date="2013-09-06T00:46:00Z" w:initials="AK">
+  <w:comment w:id="11" w:author="Avery Khoo" w:date="2013-09-06T00:46:00Z" w:initials="AK">
     <w:p>
       <w:pPr>
         <w:pStyle w:val="CommentText"/>
@@ -3855,7 +3883,7 @@
       </w:r>
     </w:p>
   </w:comment>
-  <w:comment w:id="11" w:author="Avery Khoo" w:date="2013-09-06T00:38:00Z" w:initials="AK">
+  <w:comment w:id="12" w:author="Avery Khoo" w:date="2013-09-06T00:38:00Z" w:initials="AK">
     <w:p>
       <w:pPr>
         <w:pStyle w:val="CommentText"/>
@@ -3933,7 +3961,7 @@
       </w:r>
     </w:p>
   </w:comment>
-  <w:comment w:id="12" w:author="Avery Khoo" w:date="2014-06-28T00:07:00Z" w:initials="AK">
+  <w:comment w:id="13" w:author="Avery Khoo" w:date="2014-06-28T00:07:00Z" w:initials="AK">
     <w:p>
       <w:pPr>
         <w:pStyle w:val="CommentText"/>
@@ -3952,7 +3980,7 @@
       </w:r>
     </w:p>
   </w:comment>
-  <w:comment w:id="13" w:author="Avery Khoo" w:date="2014-09-07T17:29:00Z" w:initials="AK">
+  <w:comment w:id="14" w:author="Avery Khoo" w:date="2014-09-07T17:29:00Z" w:initials="AK">
     <w:p>
       <w:pPr>
         <w:pStyle w:val="CommentText"/>
@@ -3968,7 +3996,7 @@
       </w:r>
     </w:p>
   </w:comment>
-  <w:comment w:id="14" w:author="Avery Khoo" w:date="2013-09-06T01:03:00Z" w:initials="AK">
+  <w:comment w:id="15" w:author="Avery Khoo" w:date="2013-09-06T01:03:00Z" w:initials="AK">
     <w:p>
       <w:pPr>
         <w:pStyle w:val="CommentText"/>
@@ -4031,7 +4059,7 @@
       </w:r>
     </w:p>
   </w:comment>
-  <w:comment w:id="15" w:author="Avery Khoo" w:date="2014-06-27T23:39:00Z" w:initials="AK">
+  <w:comment w:id="16" w:author="Avery Khoo" w:date="2014-06-27T23:39:00Z" w:initials="AK">
     <w:p>
       <w:pPr>
         <w:pStyle w:val="CommentText"/>
@@ -4053,7 +4081,7 @@
       </w:r>
     </w:p>
   </w:comment>
-  <w:comment w:id="16" w:author="Avery Khoo" w:date="2014-06-28T00:24:00Z" w:initials="AK">
+  <w:comment w:id="17" w:author="Avery Khoo" w:date="2014-06-28T00:24:00Z" w:initials="AK">
     <w:p>
       <w:pPr>
         <w:pStyle w:val="CommentText"/>
@@ -4069,7 +4097,7 @@
       </w:r>
     </w:p>
   </w:comment>
-  <w:comment w:id="17" w:author="Avery Khoo" w:date="2013-09-06T00:45:00Z" w:initials="AK">
+  <w:comment w:id="18" w:author="Avery Khoo" w:date="2013-09-06T00:45:00Z" w:initials="AK">
     <w:p>
       <w:pPr>
         <w:pStyle w:val="CommentText"/>
@@ -4085,7 +4113,7 @@
       </w:r>
     </w:p>
   </w:comment>
-  <w:comment w:id="18" w:author="Avery Khoo" w:date="2014-06-27T23:59:00Z" w:initials="AK">
+  <w:comment w:id="19" w:author="Avery Khoo" w:date="2014-06-27T23:59:00Z" w:initials="AK">
     <w:p>
       <w:pPr>
         <w:pStyle w:val="CommentText"/>
@@ -4110,7 +4138,7 @@
       </w:r>
     </w:p>
   </w:comment>
-  <w:comment w:id="19" w:author="Avery Khoo" w:date="2020-11-15T22:39:00Z" w:initials="AK">
+  <w:comment w:id="20" w:author="Avery Khoo" w:date="2020-11-15T22:39:00Z" w:initials="AK">
     <w:p>
       <w:pPr>
         <w:pStyle w:val="CommentText"/>
@@ -4126,7 +4154,7 @@
       </w:r>
     </w:p>
   </w:comment>
-  <w:comment w:id="20" w:author="Avery Khoo" w:date="2020-11-15T22:57:00Z" w:initials="AK">
+  <w:comment w:id="21" w:author="Avery Khoo" w:date="2020-11-15T22:57:00Z" w:initials="AK">
     <w:p>
       <w:pPr>
         <w:pStyle w:val="CommentText"/>
@@ -4158,7 +4186,7 @@
       </w:r>
     </w:p>
   </w:comment>
-  <w:comment w:id="21" w:author="Avery Khoo" w:date="2014-09-07T17:29:00Z" w:initials="AK">
+  <w:comment w:id="22" w:author="Avery Khoo" w:date="2014-09-07T17:29:00Z" w:initials="AK">
     <w:p>
       <w:pPr>
         <w:pStyle w:val="CommentText"/>
@@ -4186,7 +4214,7 @@
       </w:r>
     </w:p>
   </w:comment>
-  <w:comment w:id="22" w:author="Avery Khoo" w:date="2013-09-06T01:05:00Z" w:initials="AK">
+  <w:comment w:id="23" w:author="Avery Khoo" w:date="2013-09-06T01:05:00Z" w:initials="AK">
     <w:p>
       <w:pPr>
         <w:pStyle w:val="CommentText"/>
@@ -4202,7 +4230,7 @@
       </w:r>
     </w:p>
   </w:comment>
-  <w:comment w:id="23" w:author="Avery Khoo" w:date="2014-01-26T19:39:00Z" w:initials="AK">
+  <w:comment w:id="24" w:author="Avery Khoo" w:date="2014-01-26T19:39:00Z" w:initials="AK">
     <w:p>
       <w:pPr>
         <w:pStyle w:val="CommentText"/>
@@ -4252,7 +4280,7 @@
       </w:r>
     </w:p>
   </w:comment>
-  <w:comment w:id="24" w:author="Avery Khoo" w:date="2020-11-14T21:26:00Z" w:initials="AK">
+  <w:comment w:id="25" w:author="Avery Khoo" w:date="2020-11-14T21:26:00Z" w:initials="AK">
     <w:p>
       <w:pPr>
         <w:pStyle w:val="CommentText"/>
@@ -4268,7 +4296,7 @@
       </w:r>
     </w:p>
   </w:comment>
-  <w:comment w:id="25" w:author="Avery Khoo" w:date="2013-09-06T00:36:00Z" w:initials="AK">
+  <w:comment w:id="26" w:author="Avery Khoo" w:date="2013-09-06T00:36:00Z" w:initials="AK">
     <w:p>
       <w:pPr>
         <w:pStyle w:val="CommentText"/>
@@ -4301,7 +4329,7 @@
       </w:r>
     </w:p>
   </w:comment>
-  <w:comment w:id="27" w:author="Avery Khoo" w:date="2018-10-27T13:25:00Z" w:initials="AK">
+  <w:comment w:id="28" w:author="Avery Khoo" w:date="2018-10-27T13:25:00Z" w:initials="AK">
     <w:p>
       <w:pPr>
         <w:pStyle w:val="CommentText"/>
@@ -4387,7 +4415,7 @@
       </w:r>
     </w:p>
   </w:comment>
-  <w:comment w:id="26" w:author="Avery Khoo" w:date="2020-05-31T18:13:00Z" w:initials="AK">
+  <w:comment w:id="27" w:author="Avery Khoo" w:date="2020-05-31T18:13:00Z" w:initials="AK">
     <w:p>
       <w:pPr>
         <w:pStyle w:val="CommentText"/>
@@ -4412,7 +4440,7 @@
       </w:r>
     </w:p>
   </w:comment>
-  <w:comment w:id="28" w:author="Avery Khoo" w:date="2013-09-06T00:33:00Z" w:initials="AK">
+  <w:comment w:id="29" w:author="Avery Khoo" w:date="2013-09-06T00:33:00Z" w:initials="AK">
     <w:p>
       <w:pPr>
         <w:pStyle w:val="CommentText"/>
@@ -4477,7 +4505,7 @@
       </w:r>
     </w:p>
   </w:comment>
-  <w:comment w:id="29" w:author="Avery Khoo" w:date="2020-12-07T14:49:00Z" w:initials="AK">
+  <w:comment w:id="30" w:author="Avery Khoo" w:date="2020-12-07T14:49:00Z" w:initials="AK">
     <w:p>
       <w:pPr>
         <w:pStyle w:val="CommentText"/>
@@ -4493,7 +4521,7 @@
       </w:r>
     </w:p>
   </w:comment>
-  <w:comment w:id="30" w:author="Avery Khoo" w:date="2020-05-31T18:05:00Z" w:initials="AK">
+  <w:comment w:id="31" w:author="Avery Khoo" w:date="2020-05-31T18:05:00Z" w:initials="AK">
     <w:p>
       <w:pPr>
         <w:pStyle w:val="CommentText"/>
@@ -4515,7 +4543,7 @@
       </w:r>
     </w:p>
   </w:comment>
-  <w:comment w:id="31" w:author="Avery Khoo" w:date="2014-06-28T00:19:00Z" w:initials="AK">
+  <w:comment w:id="32" w:author="Avery Khoo" w:date="2014-06-28T00:19:00Z" w:initials="AK">
     <w:p>
       <w:pPr>
         <w:pStyle w:val="CommentText"/>
@@ -4531,7 +4559,7 @@
       </w:r>
     </w:p>
   </w:comment>
-  <w:comment w:id="32" w:author="Avery Khoo" w:date="2013-09-06T00:53:00Z" w:initials="AK">
+  <w:comment w:id="33" w:author="Avery Khoo" w:date="2013-09-06T00:53:00Z" w:initials="AK">
     <w:p>
       <w:pPr>
         <w:pStyle w:val="CommentText"/>
@@ -4568,7 +4596,7 @@
       </w:r>
     </w:p>
   </w:comment>
-  <w:comment w:id="33" w:author="Avery Khoo" w:date="2021-03-14T16:49:00Z" w:initials="AK">
+  <w:comment w:id="34" w:author="Avery Khoo" w:date="2021-03-14T16:49:00Z" w:initials="AK">
     <w:p>
       <w:pPr>
         <w:pStyle w:val="CommentText"/>
@@ -4594,7 +4622,7 @@
       </w:r>
     </w:p>
   </w:comment>
-  <w:comment w:id="34" w:author="Avery Khoo" w:date="2020-11-14T21:29:00Z" w:initials="AK">
+  <w:comment w:id="35" w:author="Avery Khoo" w:date="2020-11-14T21:29:00Z" w:initials="AK">
     <w:p>
       <w:pPr>
         <w:pStyle w:val="CommentText"/>
@@ -4610,7 +4638,7 @@
       </w:r>
     </w:p>
   </w:comment>
-  <w:comment w:id="35" w:author="Avery Khoo" w:date="2015-08-24T18:22:00Z" w:initials="AK">
+  <w:comment w:id="36" w:author="Avery Khoo" w:date="2015-08-24T18:22:00Z" w:initials="AK">
     <w:p>
       <w:pPr>
         <w:pStyle w:val="CommentText"/>
@@ -4672,7 +4700,7 @@
       </w:r>
     </w:p>
   </w:comment>
-  <w:comment w:id="36" w:author="Avery Khoo" w:date="2020-12-07T15:42:00Z" w:initials="AK">
+  <w:comment w:id="37" w:author="Avery Khoo" w:date="2020-12-07T15:42:00Z" w:initials="AK">
     <w:p>
       <w:pPr>
         <w:pStyle w:val="CommentText"/>
@@ -4688,7 +4716,7 @@
       </w:r>
     </w:p>
   </w:comment>
-  <w:comment w:id="37" w:author="Avery Khoo" w:date="2020-12-07T15:41:00Z" w:initials="AK">
+  <w:comment w:id="38" w:author="Avery Khoo" w:date="2020-12-07T15:41:00Z" w:initials="AK">
     <w:p>
       <w:pPr>
         <w:pStyle w:val="CommentText"/>
@@ -4708,7 +4736,8 @@
 </file>
 
 <file path=word/commentsExtended.xml><?xml version="1.0" encoding="utf-8"?>
-<w15:commentsEx xmlns:wpc="http://schemas.microsoft.com/office/word/2010/wordprocessingCanvas" xmlns:cx="http://schemas.microsoft.com/office/drawing/2014/chartex" xmlns:cx1="http://schemas.microsoft.com/office/drawing/2015/9/8/chartex" xmlns:cx2="http://schemas.microsoft.com/office/drawing/2015/10/21/chartex" xmlns:cx3="http://schemas.microsoft.com/office/drawing/2016/5/9/chartex" xmlns:cx4="http://schemas.microsoft.com/office/drawing/2016/5/10/chartex" xmlns:cx5="http://schemas.microsoft.com/office/drawing/2016/5/11/chartex" xmlns:cx6="http://schemas.microsoft.com/office/drawing/2016/5/12/chartex" xmlns:cx7="http://schemas.microsoft.com/office/drawing/2016/5/13/chartex" xmlns:cx8="http://schemas.microsoft.com/office/drawing/2016/5/14/chartex" xmlns:mc="http://schemas.openxmlformats.org/markup-compatibility/2006" xmlns:aink="http://schemas.microsoft.com/office/drawing/2016/ink" xmlns:am3d="http://schemas.microsoft.com/office/drawing/2017/model3d" xmlns:o="urn:schemas-microsoft-com:office:office" xmlns:r="http://schemas.openxmlformats.org/officeDocument/2006/relationships" xmlns:m="http://schemas.openxmlformats.org/officeDocument/2006/math" xmlns:v="urn:schemas-microsoft-com:vml" xmlns:wp14="http://schemas.microsoft.com/office/word/2010/wordprocessingDrawing" xmlns:wp="http://schemas.openxmlformats.org/drawingml/2006/wordprocessingDrawing" xmlns:w10="urn:schemas-microsoft-com:office:word" xmlns:w="http://schemas.openxmlformats.org/wordprocessingml/2006/main" xmlns:w14="http://schemas.microsoft.com/office/word/2010/wordml" xmlns:w15="http://schemas.microsoft.com/office/word/2012/wordml" xmlns:w16cex="http://schemas.microsoft.com/office/word/2018/wordml/cex" xmlns:w16cid="http://schemas.microsoft.com/office/word/2016/wordml/cid" xmlns:w16="http://schemas.microsoft.com/office/word/2018/wordml" xmlns:w16se="http://schemas.microsoft.com/office/word/2015/wordml/symex" xmlns:wpg="http://schemas.microsoft.com/office/word/2010/wordprocessingGroup" xmlns:wpi="http://schemas.microsoft.com/office/word/2010/wordprocessingInk" xmlns:wne="http://schemas.microsoft.com/office/word/2006/wordml" xmlns:wps="http://schemas.microsoft.com/office/word/2010/wordprocessingShape" mc:Ignorable="w14 w15 w16se w16cid w16 w16cex wp14">
+<w15:commentsEx xmlns:wpc="http://schemas.microsoft.com/office/word/2010/wordprocessingCanvas" xmlns:cx="http://schemas.microsoft.com/office/drawing/2014/chartex" xmlns:cx1="http://schemas.microsoft.com/office/drawing/2015/9/8/chartex" xmlns:cx2="http://schemas.microsoft.com/office/drawing/2015/10/21/chartex" xmlns:cx3="http://schemas.microsoft.com/office/drawing/2016/5/9/chartex" xmlns:cx4="http://schemas.microsoft.com/office/drawing/2016/5/10/chartex" xmlns:cx5="http://schemas.microsoft.com/office/drawing/2016/5/11/chartex" xmlns:cx6="http://schemas.microsoft.com/office/drawing/2016/5/12/chartex" xmlns:cx7="http://schemas.microsoft.com/office/drawing/2016/5/13/chartex" xmlns:cx8="http://schemas.microsoft.com/office/drawing/2016/5/14/chartex" xmlns:mc="http://schemas.openxmlformats.org/markup-compatibility/2006" xmlns:aink="http://schemas.microsoft.com/office/drawing/2016/ink" xmlns:am3d="http://schemas.microsoft.com/office/drawing/2017/model3d" xmlns:o="urn:schemas-microsoft-com:office:office" xmlns:r="http://schemas.openxmlformats.org/officeDocument/2006/relationships" xmlns:m="http://schemas.openxmlformats.org/officeDocument/2006/math" xmlns:v="urn:schemas-microsoft-com:vml" xmlns:wp14="http://schemas.microsoft.com/office/word/2010/wordprocessingDrawing" xmlns:wp="http://schemas.openxmlformats.org/drawingml/2006/wordprocessingDrawing" xmlns:w10="urn:schemas-microsoft-com:office:word" xmlns:w="http://schemas.openxmlformats.org/wordprocessingml/2006/main" xmlns:w14="http://schemas.microsoft.com/office/word/2010/wordml" xmlns:w15="http://schemas.microsoft.com/office/word/2012/wordml" xmlns:w16cex="http://schemas.microsoft.com/office/word/2018/wordml/cex" xmlns:w16cid="http://schemas.microsoft.com/office/word/2016/wordml/cid" xmlns:w16="http://schemas.microsoft.com/office/word/2018/wordml" xmlns:w16sdtdh="http://schemas.microsoft.com/office/word/2020/wordml/sdtdatahash" xmlns:w16se="http://schemas.microsoft.com/office/word/2015/wordml/symex" xmlns:wpg="http://schemas.microsoft.com/office/word/2010/wordprocessingGroup" xmlns:wpi="http://schemas.microsoft.com/office/word/2010/wordprocessingInk" xmlns:wne="http://schemas.microsoft.com/office/word/2006/wordml" xmlns:wps="http://schemas.microsoft.com/office/word/2010/wordprocessingShape" mc:Ignorable="w14 w15 w16se w16cid w16 w16cex w16sdtdh wp14">
+  <w15:commentEx w15:paraId="27E95B3E" w15:done="0"/>
   <w15:commentEx w15:paraId="176EE91F" w15:done="0"/>
   <w15:commentEx w15:paraId="572B8FC1" w15:done="0"/>
   <w15:commentEx w15:paraId="6A1C41D3" w15:done="0"/>
@@ -4751,7 +4780,8 @@
 </file>
 
 <file path=word/commentsExtensible.xml><?xml version="1.0" encoding="utf-8"?>
-<w16cex:commentsExtensible xmlns:wpc="http://schemas.microsoft.com/office/word/2010/wordprocessingCanvas" xmlns:cx="http://schemas.microsoft.com/office/drawing/2014/chartex" xmlns:cx1="http://schemas.microsoft.com/office/drawing/2015/9/8/chartex" xmlns:cx2="http://schemas.microsoft.com/office/drawing/2015/10/21/chartex" xmlns:cx3="http://schemas.microsoft.com/office/drawing/2016/5/9/chartex" xmlns:cx4="http://schemas.microsoft.com/office/drawing/2016/5/10/chartex" xmlns:cx5="http://schemas.microsoft.com/office/drawing/2016/5/11/chartex" xmlns:cx6="http://schemas.microsoft.com/office/drawing/2016/5/12/chartex" xmlns:cx7="http://schemas.microsoft.com/office/drawing/2016/5/13/chartex" xmlns:cx8="http://schemas.microsoft.com/office/drawing/2016/5/14/chartex" xmlns:mc="http://schemas.openxmlformats.org/markup-compatibility/2006" xmlns:aink="http://schemas.microsoft.com/office/drawing/2016/ink" xmlns:am3d="http://schemas.microsoft.com/office/drawing/2017/model3d" xmlns:o="urn:schemas-microsoft-com:office:office" xmlns:r="http://schemas.openxmlformats.org/officeDocument/2006/relationships" xmlns:m="http://schemas.openxmlformats.org/officeDocument/2006/math" xmlns:v="urn:schemas-microsoft-com:vml" xmlns:wp14="http://schemas.microsoft.com/office/word/2010/wordprocessingDrawing" xmlns:wp="http://schemas.openxmlformats.org/drawingml/2006/wordprocessingDrawing" xmlns:w10="urn:schemas-microsoft-com:office:word" xmlns:w="http://schemas.openxmlformats.org/wordprocessingml/2006/main" xmlns:w14="http://schemas.microsoft.com/office/word/2010/wordml" xmlns:w15="http://schemas.microsoft.com/office/word/2012/wordml" xmlns:w16cex="http://schemas.microsoft.com/office/word/2018/wordml/cex" xmlns:w16cid="http://schemas.microsoft.com/office/word/2016/wordml/cid" xmlns:w16="http://schemas.microsoft.com/office/word/2018/wordml" xmlns:w16se="http://schemas.microsoft.com/office/word/2015/wordml/symex" xmlns:wpg="http://schemas.microsoft.com/office/word/2010/wordprocessingGroup" xmlns:wpi="http://schemas.microsoft.com/office/word/2010/wordprocessingInk" xmlns:wne="http://schemas.microsoft.com/office/word/2006/wordml" xmlns:wps="http://schemas.microsoft.com/office/word/2010/wordprocessingShape" mc:Ignorable="w14 w15 w16se w16cid w16 w16cex wp14">
+<w16cex:commentsExtensible xmlns:wpc="http://schemas.microsoft.com/office/word/2010/wordprocessingCanvas" xmlns:cx="http://schemas.microsoft.com/office/drawing/2014/chartex" xmlns:cx1="http://schemas.microsoft.com/office/drawing/2015/9/8/chartex" xmlns:cx2="http://schemas.microsoft.com/office/drawing/2015/10/21/chartex" xmlns:cx3="http://schemas.microsoft.com/office/drawing/2016/5/9/chartex" xmlns:cx4="http://schemas.microsoft.com/office/drawing/2016/5/10/chartex" xmlns:cx5="http://schemas.microsoft.com/office/drawing/2016/5/11/chartex" xmlns:cx6="http://schemas.microsoft.com/office/drawing/2016/5/12/chartex" xmlns:cx7="http://schemas.microsoft.com/office/drawing/2016/5/13/chartex" xmlns:cx8="http://schemas.microsoft.com/office/drawing/2016/5/14/chartex" xmlns:mc="http://schemas.openxmlformats.org/markup-compatibility/2006" xmlns:aink="http://schemas.microsoft.com/office/drawing/2016/ink" xmlns:am3d="http://schemas.microsoft.com/office/drawing/2017/model3d" xmlns:o="urn:schemas-microsoft-com:office:office" xmlns:r="http://schemas.openxmlformats.org/officeDocument/2006/relationships" xmlns:m="http://schemas.openxmlformats.org/officeDocument/2006/math" xmlns:v="urn:schemas-microsoft-com:vml" xmlns:wp14="http://schemas.microsoft.com/office/word/2010/wordprocessingDrawing" xmlns:wp="http://schemas.openxmlformats.org/drawingml/2006/wordprocessingDrawing" xmlns:w10="urn:schemas-microsoft-com:office:word" xmlns:w="http://schemas.openxmlformats.org/wordprocessingml/2006/main" xmlns:w14="http://schemas.microsoft.com/office/word/2010/wordml" xmlns:w15="http://schemas.microsoft.com/office/word/2012/wordml" xmlns:w16cex="http://schemas.microsoft.com/office/word/2018/wordml/cex" xmlns:w16cid="http://schemas.microsoft.com/office/word/2016/wordml/cid" xmlns:w16="http://schemas.microsoft.com/office/word/2018/wordml" xmlns:w16sdtdh="http://schemas.microsoft.com/office/word/2020/wordml/sdtdatahash" xmlns:w16se="http://schemas.microsoft.com/office/word/2015/wordml/symex" xmlns:wpg="http://schemas.microsoft.com/office/word/2010/wordprocessingGroup" xmlns:wpi="http://schemas.microsoft.com/office/word/2010/wordprocessingInk" xmlns:wne="http://schemas.microsoft.com/office/word/2006/wordml" xmlns:wps="http://schemas.microsoft.com/office/word/2010/wordprocessingShape" mc:Ignorable="w14 w15 w16se w16cid w16 w16cex w16sdtdh wp14">
+  <w16cex:commentExtensible w16cex:durableId="24535503" w16cex:dateUtc="2021-05-22T02:01:00Z"/>
   <w16cex:commentExtensible w16cex:durableId="227E6FD7" w16cex:dateUtc="2020-05-31T10:03:00Z"/>
   <w16cex:commentExtensible w16cex:durableId="235AC7FE" w16cex:dateUtc="2020-11-14T13:17:00Z"/>
   <w16cex:commentExtensible w16cex:durableId="235C3131" w16cex:dateUtc="2020-11-15T14:58:00Z"/>
@@ -4769,7 +4799,8 @@
 </file>
 
 <file path=word/commentsIds.xml><?xml version="1.0" encoding="utf-8"?>
-<w16cid:commentsIds xmlns:wpc="http://schemas.microsoft.com/office/word/2010/wordprocessingCanvas" xmlns:cx="http://schemas.microsoft.com/office/drawing/2014/chartex" xmlns:cx1="http://schemas.microsoft.com/office/drawing/2015/9/8/chartex" xmlns:cx2="http://schemas.microsoft.com/office/drawing/2015/10/21/chartex" xmlns:cx3="http://schemas.microsoft.com/office/drawing/2016/5/9/chartex" xmlns:cx4="http://schemas.microsoft.com/office/drawing/2016/5/10/chartex" xmlns:cx5="http://schemas.microsoft.com/office/drawing/2016/5/11/chartex" xmlns:cx6="http://schemas.microsoft.com/office/drawing/2016/5/12/chartex" xmlns:cx7="http://schemas.microsoft.com/office/drawing/2016/5/13/chartex" xmlns:cx8="http://schemas.microsoft.com/office/drawing/2016/5/14/chartex" xmlns:mc="http://schemas.openxmlformats.org/markup-compatibility/2006" xmlns:aink="http://schemas.microsoft.com/office/drawing/2016/ink" xmlns:am3d="http://schemas.microsoft.com/office/drawing/2017/model3d" xmlns:o="urn:schemas-microsoft-com:office:office" xmlns:r="http://schemas.openxmlformats.org/officeDocument/2006/relationships" xmlns:m="http://schemas.openxmlformats.org/officeDocument/2006/math" xmlns:v="urn:schemas-microsoft-com:vml" xmlns:wp14="http://schemas.microsoft.com/office/word/2010/wordprocessingDrawing" xmlns:wp="http://schemas.openxmlformats.org/drawingml/2006/wordprocessingDrawing" xmlns:w10="urn:schemas-microsoft-com:office:word" xmlns:w="http://schemas.openxmlformats.org/wordprocessingml/2006/main" xmlns:w14="http://schemas.microsoft.com/office/word/2010/wordml" xmlns:w15="http://schemas.microsoft.com/office/word/2012/wordml" xmlns:w16cex="http://schemas.microsoft.com/office/word/2018/wordml/cex" xmlns:w16cid="http://schemas.microsoft.com/office/word/2016/wordml/cid" xmlns:w16="http://schemas.microsoft.com/office/word/2018/wordml" xmlns:w16se="http://schemas.microsoft.com/office/word/2015/wordml/symex" xmlns:wpg="http://schemas.microsoft.com/office/word/2010/wordprocessingGroup" xmlns:wpi="http://schemas.microsoft.com/office/word/2010/wordprocessingInk" xmlns:wne="http://schemas.microsoft.com/office/word/2006/wordml" xmlns:wps="http://schemas.microsoft.com/office/word/2010/wordprocessingShape" mc:Ignorable="w14 w15 w16se w16cid w16 w16cex wp14">
+<w16cid:commentsIds xmlns:wpc="http://schemas.microsoft.com/office/word/2010/wordprocessingCanvas" xmlns:cx="http://schemas.microsoft.com/office/drawing/2014/chartex" xmlns:cx1="http://schemas.microsoft.com/office/drawing/2015/9/8/chartex" xmlns:cx2="http://schemas.microsoft.com/office/drawing/2015/10/21/chartex" xmlns:cx3="http://schemas.microsoft.com/office/drawing/2016/5/9/chartex" xmlns:cx4="http://schemas.microsoft.com/office/drawing/2016/5/10/chartex" xmlns:cx5="http://schemas.microsoft.com/office/drawing/2016/5/11/chartex" xmlns:cx6="http://schemas.microsoft.com/office/drawing/2016/5/12/chartex" xmlns:cx7="http://schemas.microsoft.com/office/drawing/2016/5/13/chartex" xmlns:cx8="http://schemas.microsoft.com/office/drawing/2016/5/14/chartex" xmlns:mc="http://schemas.openxmlformats.org/markup-compatibility/2006" xmlns:aink="http://schemas.microsoft.com/office/drawing/2016/ink" xmlns:am3d="http://schemas.microsoft.com/office/drawing/2017/model3d" xmlns:o="urn:schemas-microsoft-com:office:office" xmlns:r="http://schemas.openxmlformats.org/officeDocument/2006/relationships" xmlns:m="http://schemas.openxmlformats.org/officeDocument/2006/math" xmlns:v="urn:schemas-microsoft-com:vml" xmlns:wp14="http://schemas.microsoft.com/office/word/2010/wordprocessingDrawing" xmlns:wp="http://schemas.openxmlformats.org/drawingml/2006/wordprocessingDrawing" xmlns:w10="urn:schemas-microsoft-com:office:word" xmlns:w="http://schemas.openxmlformats.org/wordprocessingml/2006/main" xmlns:w14="http://schemas.microsoft.com/office/word/2010/wordml" xmlns:w15="http://schemas.microsoft.com/office/word/2012/wordml" xmlns:w16cex="http://schemas.microsoft.com/office/word/2018/wordml/cex" xmlns:w16cid="http://schemas.microsoft.com/office/word/2016/wordml/cid" xmlns:w16="http://schemas.microsoft.com/office/word/2018/wordml" xmlns:w16sdtdh="http://schemas.microsoft.com/office/word/2020/wordml/sdtdatahash" xmlns:w16se="http://schemas.microsoft.com/office/word/2015/wordml/symex" xmlns:wpg="http://schemas.microsoft.com/office/word/2010/wordprocessingGroup" xmlns:wpi="http://schemas.microsoft.com/office/word/2010/wordprocessingInk" xmlns:wne="http://schemas.microsoft.com/office/word/2006/wordml" xmlns:wps="http://schemas.microsoft.com/office/word/2010/wordprocessingShape" mc:Ignorable="w14 w15 w16se w16cid w16 w16cex w16sdtdh wp14">
+  <w16cid:commentId w16cid:paraId="27E95B3E" w16cid:durableId="24535503"/>
   <w16cid:commentId w16cid:paraId="176EE91F" w16cid:durableId="1A171B17"/>
   <w16cid:commentId w16cid:paraId="572B8FC1" w16cid:durableId="5021F7C2"/>
   <w16cid:commentId w16cid:paraId="6A1C41D3" w16cid:durableId="17DABFEB"/>
@@ -4812,7 +4843,7 @@
 </file>
 
 <file path=word/numbering.xml><?xml version="1.0" encoding="utf-8"?>
-<w:numbering xmlns:wpc="http://schemas.microsoft.com/office/word/2010/wordprocessingCanvas" xmlns:cx="http://schemas.microsoft.com/office/drawing/2014/chartex" xmlns:cx1="http://schemas.microsoft.com/office/drawing/2015/9/8/chartex" xmlns:cx2="http://schemas.microsoft.com/office/drawing/2015/10/21/chartex" xmlns:cx3="http://schemas.microsoft.com/office/drawing/2016/5/9/chartex" xmlns:cx4="http://schemas.microsoft.com/office/drawing/2016/5/10/chartex" xmlns:cx5="http://schemas.microsoft.com/office/drawing/2016/5/11/chartex" xmlns:cx6="http://schemas.microsoft.com/office/drawing/2016/5/12/chartex" xmlns:cx7="http://schemas.microsoft.com/office/drawing/2016/5/13/chartex" xmlns:cx8="http://schemas.microsoft.com/office/drawing/2016/5/14/chartex" xmlns:mc="http://schemas.openxmlformats.org/markup-compatibility/2006" xmlns:aink="http://schemas.microsoft.com/office/drawing/2016/ink" xmlns:am3d="http://schemas.microsoft.com/office/drawing/2017/model3d" xmlns:o="urn:schemas-microsoft-com:office:office" xmlns:r="http://schemas.openxmlformats.org/officeDocument/2006/relationships" xmlns:m="http://schemas.openxmlformats.org/officeDocument/2006/math" xmlns:v="urn:schemas-microsoft-com:vml" xmlns:wp14="http://schemas.microsoft.com/office/word/2010/wordprocessingDrawing" xmlns:wp="http://schemas.openxmlformats.org/drawingml/2006/wordprocessingDrawing" xmlns:w10="urn:schemas-microsoft-com:office:word" xmlns:w="http://schemas.openxmlformats.org/wordprocessingml/2006/main" xmlns:w14="http://schemas.microsoft.com/office/word/2010/wordml" xmlns:w15="http://schemas.microsoft.com/office/word/2012/wordml" xmlns:w16cex="http://schemas.microsoft.com/office/word/2018/wordml/cex" xmlns:w16cid="http://schemas.microsoft.com/office/word/2016/wordml/cid" xmlns:w16="http://schemas.microsoft.com/office/word/2018/wordml" xmlns:w16se="http://schemas.microsoft.com/office/word/2015/wordml/symex" xmlns:wpg="http://schemas.microsoft.com/office/word/2010/wordprocessingGroup" xmlns:wpi="http://schemas.microsoft.com/office/word/2010/wordprocessingInk" xmlns:wne="http://schemas.microsoft.com/office/word/2006/wordml" xmlns:wps="http://schemas.microsoft.com/office/word/2010/wordprocessingShape" mc:Ignorable="w14 w15 w16se w16cid w16 w16cex wp14">
+<w:numbering xmlns:wpc="http://schemas.microsoft.com/office/word/2010/wordprocessingCanvas" xmlns:cx="http://schemas.microsoft.com/office/drawing/2014/chartex" xmlns:cx1="http://schemas.microsoft.com/office/drawing/2015/9/8/chartex" xmlns:cx2="http://schemas.microsoft.com/office/drawing/2015/10/21/chartex" xmlns:cx3="http://schemas.microsoft.com/office/drawing/2016/5/9/chartex" xmlns:cx4="http://schemas.microsoft.com/office/drawing/2016/5/10/chartex" xmlns:cx5="http://schemas.microsoft.com/office/drawing/2016/5/11/chartex" xmlns:cx6="http://schemas.microsoft.com/office/drawing/2016/5/12/chartex" xmlns:cx7="http://schemas.microsoft.com/office/drawing/2016/5/13/chartex" xmlns:cx8="http://schemas.microsoft.com/office/drawing/2016/5/14/chartex" xmlns:mc="http://schemas.openxmlformats.org/markup-compatibility/2006" xmlns:aink="http://schemas.microsoft.com/office/drawing/2016/ink" xmlns:am3d="http://schemas.microsoft.com/office/drawing/2017/model3d" xmlns:o="urn:schemas-microsoft-com:office:office" xmlns:r="http://schemas.openxmlformats.org/officeDocument/2006/relationships" xmlns:m="http://schemas.openxmlformats.org/officeDocument/2006/math" xmlns:v="urn:schemas-microsoft-com:vml" xmlns:wp14="http://schemas.microsoft.com/office/word/2010/wordprocessingDrawing" xmlns:wp="http://schemas.openxmlformats.org/drawingml/2006/wordprocessingDrawing" xmlns:w10="urn:schemas-microsoft-com:office:word" xmlns:w="http://schemas.openxmlformats.org/wordprocessingml/2006/main" xmlns:w14="http://schemas.microsoft.com/office/word/2010/wordml" xmlns:w15="http://schemas.microsoft.com/office/word/2012/wordml" xmlns:w16cex="http://schemas.microsoft.com/office/word/2018/wordml/cex" xmlns:w16cid="http://schemas.microsoft.com/office/word/2016/wordml/cid" xmlns:w16="http://schemas.microsoft.com/office/word/2018/wordml" xmlns:w16sdtdh="http://schemas.microsoft.com/office/word/2020/wordml/sdtdatahash" xmlns:w16se="http://schemas.microsoft.com/office/word/2015/wordml/symex" xmlns:wpg="http://schemas.microsoft.com/office/word/2010/wordprocessingGroup" xmlns:wpi="http://schemas.microsoft.com/office/word/2010/wordprocessingInk" xmlns:wne="http://schemas.microsoft.com/office/word/2006/wordml" xmlns:wps="http://schemas.microsoft.com/office/word/2010/wordprocessingShape" mc:Ignorable="w14 w15 w16se w16cid w16 w16cex w16sdtdh wp14">
   <w:abstractNum w:abstractNumId="0" w15:restartNumberingAfterBreak="0">
     <w:nsid w:val="0519410E"/>
     <w:multiLevelType w:val="hybridMultilevel"/>
@@ -6955,7 +6986,7 @@
 </file>
 
 <file path=word/people.xml><?xml version="1.0" encoding="utf-8"?>
-<w15:people xmlns:wpc="http://schemas.microsoft.com/office/word/2010/wordprocessingCanvas" xmlns:cx="http://schemas.microsoft.com/office/drawing/2014/chartex" xmlns:cx1="http://schemas.microsoft.com/office/drawing/2015/9/8/chartex" xmlns:cx2="http://schemas.microsoft.com/office/drawing/2015/10/21/chartex" xmlns:cx3="http://schemas.microsoft.com/office/drawing/2016/5/9/chartex" xmlns:cx4="http://schemas.microsoft.com/office/drawing/2016/5/10/chartex" xmlns:cx5="http://schemas.microsoft.com/office/drawing/2016/5/11/chartex" xmlns:cx6="http://schemas.microsoft.com/office/drawing/2016/5/12/chartex" xmlns:cx7="http://schemas.microsoft.com/office/drawing/2016/5/13/chartex" xmlns:cx8="http://schemas.microsoft.com/office/drawing/2016/5/14/chartex" xmlns:mc="http://schemas.openxmlformats.org/markup-compatibility/2006" xmlns:aink="http://schemas.microsoft.com/office/drawing/2016/ink" xmlns:am3d="http://schemas.microsoft.com/office/drawing/2017/model3d" xmlns:o="urn:schemas-microsoft-com:office:office" xmlns:r="http://schemas.openxmlformats.org/officeDocument/2006/relationships" xmlns:m="http://schemas.openxmlformats.org/officeDocument/2006/math" xmlns:v="urn:schemas-microsoft-com:vml" xmlns:wp14="http://schemas.microsoft.com/office/word/2010/wordprocessingDrawing" xmlns:wp="http://schemas.openxmlformats.org/drawingml/2006/wordprocessingDrawing" xmlns:w10="urn:schemas-microsoft-com:office:word" xmlns:w="http://schemas.openxmlformats.org/wordprocessingml/2006/main" xmlns:w14="http://schemas.microsoft.com/office/word/2010/wordml" xmlns:w15="http://schemas.microsoft.com/office/word/2012/wordml" xmlns:w16cex="http://schemas.microsoft.com/office/word/2018/wordml/cex" xmlns:w16cid="http://schemas.microsoft.com/office/word/2016/wordml/cid" xmlns:w16="http://schemas.microsoft.com/office/word/2018/wordml" xmlns:w16se="http://schemas.microsoft.com/office/word/2015/wordml/symex" xmlns:wpg="http://schemas.microsoft.com/office/word/2010/wordprocessingGroup" xmlns:wpi="http://schemas.microsoft.com/office/word/2010/wordprocessingInk" xmlns:wne="http://schemas.microsoft.com/office/word/2006/wordml" xmlns:wps="http://schemas.microsoft.com/office/word/2010/wordprocessingShape" mc:Ignorable="w14 w15 w16se w16cid w16 w16cex wp14">
+<w15:people xmlns:wpc="http://schemas.microsoft.com/office/word/2010/wordprocessingCanvas" xmlns:cx="http://schemas.microsoft.com/office/drawing/2014/chartex" xmlns:cx1="http://schemas.microsoft.com/office/drawing/2015/9/8/chartex" xmlns:cx2="http://schemas.microsoft.com/office/drawing/2015/10/21/chartex" xmlns:cx3="http://schemas.microsoft.com/office/drawing/2016/5/9/chartex" xmlns:cx4="http://schemas.microsoft.com/office/drawing/2016/5/10/chartex" xmlns:cx5="http://schemas.microsoft.com/office/drawing/2016/5/11/chartex" xmlns:cx6="http://schemas.microsoft.com/office/drawing/2016/5/12/chartex" xmlns:cx7="http://schemas.microsoft.com/office/drawing/2016/5/13/chartex" xmlns:cx8="http://schemas.microsoft.com/office/drawing/2016/5/14/chartex" xmlns:mc="http://schemas.openxmlformats.org/markup-compatibility/2006" xmlns:aink="http://schemas.microsoft.com/office/drawing/2016/ink" xmlns:am3d="http://schemas.microsoft.com/office/drawing/2017/model3d" xmlns:o="urn:schemas-microsoft-com:office:office" xmlns:r="http://schemas.openxmlformats.org/officeDocument/2006/relationships" xmlns:m="http://schemas.openxmlformats.org/officeDocument/2006/math" xmlns:v="urn:schemas-microsoft-com:vml" xmlns:wp14="http://schemas.microsoft.com/office/word/2010/wordprocessingDrawing" xmlns:wp="http://schemas.openxmlformats.org/drawingml/2006/wordprocessingDrawing" xmlns:w10="urn:schemas-microsoft-com:office:word" xmlns:w="http://schemas.openxmlformats.org/wordprocessingml/2006/main" xmlns:w14="http://schemas.microsoft.com/office/word/2010/wordml" xmlns:w15="http://schemas.microsoft.com/office/word/2012/wordml" xmlns:w16cex="http://schemas.microsoft.com/office/word/2018/wordml/cex" xmlns:w16cid="http://schemas.microsoft.com/office/word/2016/wordml/cid" xmlns:w16="http://schemas.microsoft.com/office/word/2018/wordml" xmlns:w16sdtdh="http://schemas.microsoft.com/office/word/2020/wordml/sdtdatahash" xmlns:w16se="http://schemas.microsoft.com/office/word/2015/wordml/symex" xmlns:wpg="http://schemas.microsoft.com/office/word/2010/wordprocessingGroup" xmlns:wpi="http://schemas.microsoft.com/office/word/2010/wordprocessingInk" xmlns:wne="http://schemas.microsoft.com/office/word/2006/wordml" xmlns:wps="http://schemas.microsoft.com/office/word/2010/wordprocessingShape" mc:Ignorable="w14 w15 w16se w16cid w16 w16cex w16sdtdh wp14">
   <w15:person w15:author="Avery Khoo">
     <w15:presenceInfo w15:providerId="Windows Live" w15:userId="4ec56ae58931f8ad"/>
   </w15:person>
@@ -6963,7 +6994,7 @@
 </file>
 
 <file path=word/styles.xml><?xml version="1.0" encoding="utf-8"?>
-<w:styles xmlns:mc="http://schemas.openxmlformats.org/markup-compatibility/2006" xmlns:r="http://schemas.openxmlformats.org/officeDocument/2006/relationships" xmlns:w="http://schemas.openxmlformats.org/wordprocessingml/2006/main" xmlns:w14="http://schemas.microsoft.com/office/word/2010/wordml" xmlns:w15="http://schemas.microsoft.com/office/word/2012/wordml" xmlns:w16cex="http://schemas.microsoft.com/office/word/2018/wordml/cex" xmlns:w16cid="http://schemas.microsoft.com/office/word/2016/wordml/cid" xmlns:w16="http://schemas.microsoft.com/office/word/2018/wordml" xmlns:w16se="http://schemas.microsoft.com/office/word/2015/wordml/symex" mc:Ignorable="w14 w15 w16se w16cid w16 w16cex">
+<w:styles xmlns:mc="http://schemas.openxmlformats.org/markup-compatibility/2006" xmlns:r="http://schemas.openxmlformats.org/officeDocument/2006/relationships" xmlns:w="http://schemas.openxmlformats.org/wordprocessingml/2006/main" xmlns:w14="http://schemas.microsoft.com/office/word/2010/wordml" xmlns:w15="http://schemas.microsoft.com/office/word/2012/wordml" xmlns:w16cex="http://schemas.microsoft.com/office/word/2018/wordml/cex" xmlns:w16cid="http://schemas.microsoft.com/office/word/2016/wordml/cid" xmlns:w16="http://schemas.microsoft.com/office/word/2018/wordml" xmlns:w16sdtdh="http://schemas.microsoft.com/office/word/2020/wordml/sdtdatahash" xmlns:w16se="http://schemas.microsoft.com/office/word/2015/wordml/symex" mc:Ignorable="w14 w15 w16se w16cid w16 w16cex w16sdtdh">
   <w:docDefaults>
     <w:rPrDefault>
       <w:rPr>

</xml_diff>

<commit_message>
add horlicks powder note
</commit_message>
<xml_diff>
--- a/Chocolate Chip Cookies v9.docx
+++ b/Chocolate Chip Cookies v9.docx
@@ -2565,18 +2565,21 @@
     <w:tbl>
       <w:tblPr>
         <w:tblStyle w:val="TableGrid"/>
-        <w:tblW w:w="0" w:type="auto"/>
-        <w:tblInd w:w="1080" w:type="dxa"/>
+        <w:tblW w:w="5000" w:type="pct"/>
+        <w:jc w:val="center"/>
         <w:tblLayout w:type="fixed"/>
         <w:tblLook w:val="0620" w:firstRow="1" w:lastRow="0" w:firstColumn="0" w:lastColumn="0" w:noHBand="1" w:noVBand="1"/>
       </w:tblPr>
       <w:tblGrid>
-        <w:gridCol w:w="2617"/>
-        <w:gridCol w:w="2617"/>
-        <w:gridCol w:w="2617"/>
-        <w:gridCol w:w="2617"/>
+        <w:gridCol w:w="2615"/>
+        <w:gridCol w:w="2614"/>
+        <w:gridCol w:w="2614"/>
+        <w:gridCol w:w="2614"/>
       </w:tblGrid>
       <w:tr>
+        <w:trPr>
+          <w:jc w:val="center"/>
+        </w:trPr>
         <w:tc>
           <w:tcPr>
             <w:tcW w:w="2617" w:type="dxa"/>
@@ -2691,6 +2694,9 @@
         </w:tc>
       </w:tr>
       <w:tr>
+        <w:trPr>
+          <w:jc w:val="center"/>
+        </w:trPr>
         <w:tc>
           <w:tcPr>
             <w:tcW w:w="2617" w:type="dxa"/>
@@ -2807,6 +2813,9 @@
         </w:tc>
       </w:tr>
       <w:tr>
+        <w:trPr>
+          <w:jc w:val="center"/>
+        </w:trPr>
         <w:tc>
           <w:tcPr>
             <w:tcW w:w="2617" w:type="dxa"/>
@@ -2923,6 +2932,9 @@
         </w:tc>
       </w:tr>
       <w:tr>
+        <w:trPr>
+          <w:jc w:val="center"/>
+        </w:trPr>
         <w:tc>
           <w:tcPr>
             <w:tcW w:w="2617" w:type="dxa"/>
@@ -3095,6 +3107,9 @@
         </w:tc>
       </w:tr>
       <w:tr>
+        <w:trPr>
+          <w:jc w:val="center"/>
+        </w:trPr>
         <w:tc>
           <w:tcPr>
             <w:tcW w:w="2617" w:type="dxa"/>
@@ -3236,11 +3251,33 @@
     <w:p>
       <w:pPr>
         <w:rPr>
+          <w:lang w:val="en-SG" w:eastAsia="en-SG"/>
+        </w:rPr>
+      </w:pPr>
+      <w:r>
+        <w:rPr>
           <w:rFonts w:asciiTheme="minorHAnsi" w:eastAsiaTheme="minorEastAsia" w:hAnsiTheme="minorHAnsi" w:cstheme="minorBidi"/>
           <w:sz w:val="22"/>
           <w:szCs w:val="22"/>
         </w:rPr>
-      </w:pPr>
+        <w:t>(note: now that oven is getting old, + 10</w:t>
+      </w:r>
+      <w:r>
+        <w:rPr>
+          <w:rFonts w:asciiTheme="minorHAnsi" w:hAnsiTheme="minorHAnsi"/>
+          <w:sz w:val="22"/>
+          <w:szCs w:val="22"/>
+        </w:rPr>
+        <w:t>°</w:t>
+      </w:r>
+      <w:r>
+        <w:rPr>
+          <w:rFonts w:asciiTheme="minorHAnsi" w:hAnsiTheme="minorHAnsi"/>
+          <w:sz w:val="22"/>
+          <w:szCs w:val="22"/>
+        </w:rPr>
+        <w:t>C and + 1 min)</w:t>
+      </w:r>
     </w:p>
     <w:p>
       <w:pPr>
@@ -3665,6 +3702,30 @@
           <w:szCs w:val="22"/>
         </w:rPr>
       </w:pPr>
+      <w:r>
+        <w:rPr>
+          <w:rFonts w:asciiTheme="minorHAnsi" w:hAnsiTheme="minorHAnsi"/>
+          <w:sz w:val="22"/>
+          <w:szCs w:val="22"/>
+        </w:rPr>
+        <w:t>A spoon or several o</w:t>
+      </w:r>
+      <w:r>
+        <w:rPr>
+          <w:rFonts w:asciiTheme="minorHAnsi" w:hAnsiTheme="minorHAnsi"/>
+          <w:sz w:val="22"/>
+          <w:szCs w:val="22"/>
+        </w:rPr>
+        <w:t>f</w:t>
+      </w:r>
+      <w:r>
+        <w:rPr>
+          <w:rFonts w:asciiTheme="minorHAnsi" w:hAnsiTheme="minorHAnsi"/>
+          <w:sz w:val="22"/>
+          <w:szCs w:val="22"/>
+        </w:rPr>
+        <w:t xml:space="preserve"> Horlicks powder is nice in a nut-only cookie</w:t>
+      </w:r>
     </w:p>
     <w:sectPr>
       <w:pgSz w:w="11907" w:h="16839" w:code="9"/>

</xml_diff>